<commit_message>
Deploy your app a faire
</commit_message>
<xml_diff>
--- a/TP1/docu_devops.docx
+++ b/TP1/docu_devops.docx
@@ -301,6 +301,7 @@
         <w:t>-</w:t>
       </w:r>
       <w:proofErr w:type="spellStart"/>
+      <w:proofErr w:type="gramStart"/>
       <w:r>
         <w:rPr>
           <w:lang w:val="en-US"/>
@@ -308,6 +309,7 @@
         <w:t>db</w:t>
       </w:r>
       <w:proofErr w:type="spellEnd"/>
+      <w:proofErr w:type="gramEnd"/>
     </w:p>
     <w:p>
       <w:pPr>
@@ -350,6 +352,7 @@
         <w:t>-</w:t>
       </w:r>
       <w:proofErr w:type="spellStart"/>
+      <w:proofErr w:type="gramStart"/>
       <w:r>
         <w:rPr>
           <w:lang w:val="en-US"/>
@@ -357,6 +360,7 @@
         <w:t>db</w:t>
       </w:r>
       <w:proofErr w:type="spellEnd"/>
+      <w:proofErr w:type="gramEnd"/>
     </w:p>
     <w:p>
       <w:pPr>
@@ -368,19 +372,27 @@
         <w:rPr>
           <w:lang w:val="en-US"/>
         </w:rPr>
-        <w:t>docker network create app-network</w:t>
-      </w:r>
-    </w:p>
-    <w:p>
-      <w:pPr>
+        <w:t>docker network create app-</w:t>
+      </w:r>
+      <w:proofErr w:type="gramStart"/>
+      <w:r>
         <w:rPr>
           <w:lang w:val="en-US"/>
         </w:rPr>
-      </w:pPr>
-      <w:r>
+        <w:t>network</w:t>
+      </w:r>
+      <w:proofErr w:type="gramEnd"/>
+    </w:p>
+    <w:p>
+      <w:pPr>
         <w:rPr>
           <w:lang w:val="en-US"/>
         </w:rPr>
+      </w:pPr>
+      <w:r>
+        <w:rPr>
+          <w:lang w:val="en-US"/>
+        </w:rPr>
         <w:t>docker rm my-</w:t>
       </w:r>
       <w:proofErr w:type="spellStart"/>
@@ -439,6 +451,7 @@
         <w:t>-</w:t>
       </w:r>
       <w:proofErr w:type="spellStart"/>
+      <w:proofErr w:type="gramStart"/>
       <w:r>
         <w:rPr>
           <w:lang w:val="en-US"/>
@@ -446,6 +459,7 @@
         <w:t>db</w:t>
       </w:r>
       <w:proofErr w:type="spellEnd"/>
+      <w:proofErr w:type="gramEnd"/>
     </w:p>
     <w:p>
       <w:pPr>
@@ -589,8 +603,22 @@
           <w:lang w:val="en-US" w:eastAsia="fr-FR"/>
           <w14:ligatures w14:val="none"/>
         </w:rPr>
-        <w:t xml:space="preserve"> postgres:14.1-alpine</w:t>
-      </w:r>
+        <w:t xml:space="preserve"> postgres:14.1-</w:t>
+      </w:r>
+      <w:proofErr w:type="gramStart"/>
+      <w:r>
+        <w:rPr>
+          <w:rFonts w:ascii="Consolas" w:eastAsia="Times New Roman" w:hAnsi="Consolas" w:cs="Times New Roman"/>
+          <w:color w:val="CCCCCC"/>
+          <w:kern w:val="0"/>
+          <w:sz w:val="21"/>
+          <w:szCs w:val="21"/>
+          <w:lang w:val="en-US" w:eastAsia="fr-FR"/>
+          <w14:ligatures w14:val="none"/>
+        </w:rPr>
+        <w:t>alpine</w:t>
+      </w:r>
+      <w:proofErr w:type="gramEnd"/>
     </w:p>
     <w:p>
       <w:pPr>
@@ -872,6 +900,7 @@
         <w:t>-</w:t>
       </w:r>
       <w:proofErr w:type="spellStart"/>
+      <w:proofErr w:type="gramStart"/>
       <w:r>
         <w:rPr>
           <w:rFonts w:ascii="Consolas" w:eastAsia="Times New Roman" w:hAnsi="Consolas" w:cs="Times New Roman"/>
@@ -885,6 +914,7 @@
         <w:t>initdb.d</w:t>
       </w:r>
       <w:proofErr w:type="spellEnd"/>
+      <w:proofErr w:type="gramEnd"/>
       <w:r>
         <w:rPr>
           <w:rFonts w:ascii="Consolas" w:eastAsia="Times New Roman" w:hAnsi="Consolas" w:cs="Times New Roman"/>
@@ -989,6 +1019,7 @@
         <w:t>-</w:t>
       </w:r>
       <w:proofErr w:type="spellStart"/>
+      <w:proofErr w:type="gramStart"/>
       <w:r>
         <w:rPr>
           <w:rFonts w:ascii="Consolas" w:eastAsia="Times New Roman" w:hAnsi="Consolas" w:cs="Times New Roman"/>
@@ -1002,6 +1033,7 @@
         <w:t>initdb.d</w:t>
       </w:r>
       <w:proofErr w:type="spellEnd"/>
+      <w:proofErr w:type="gramEnd"/>
       <w:r>
         <w:rPr>
           <w:rFonts w:ascii="Consolas" w:eastAsia="Times New Roman" w:hAnsi="Consolas" w:cs="Times New Roman"/>
@@ -1091,6 +1123,7 @@
         <w:t>-</w:t>
       </w:r>
       <w:proofErr w:type="spellStart"/>
+      <w:proofErr w:type="gramStart"/>
       <w:r>
         <w:rPr>
           <w:lang w:val="en-US"/>
@@ -1104,6 +1137,7 @@
         </w:rPr>
         <w:t xml:space="preserve"> .</w:t>
       </w:r>
+      <w:proofErr w:type="gramEnd"/>
     </w:p>
     <w:p>
       <w:pPr>
@@ -1160,6 +1194,7 @@
         <w:t>-</w:t>
       </w:r>
       <w:proofErr w:type="spellStart"/>
+      <w:proofErr w:type="gramStart"/>
       <w:r>
         <w:rPr>
           <w:lang w:val="en-US"/>
@@ -1167,6 +1202,7 @@
         <w:t>db</w:t>
       </w:r>
       <w:proofErr w:type="spellEnd"/>
+      <w:proofErr w:type="gramEnd"/>
     </w:p>
     <w:p>
       <w:pPr>
@@ -1282,7 +1318,33 @@
           <w:lang w:val="en-US" w:eastAsia="fr-FR"/>
           <w14:ligatures w14:val="none"/>
         </w:rPr>
-        <w:t xml:space="preserve">    public static void main(String[] </w:t>
+        <w:t xml:space="preserve">    public static void </w:t>
+      </w:r>
+      <w:proofErr w:type="gramStart"/>
+      <w:r>
+        <w:rPr>
+          <w:rFonts w:ascii="inherit" w:eastAsia="Times New Roman" w:hAnsi="inherit" w:cs="Courier New"/>
+          <w:kern w:val="0"/>
+          <w:sz w:val="20"/>
+          <w:szCs w:val="20"/>
+          <w:bdr w:val="single" w:sz="2" w:space="1" w:color="E3E3E3" w:frame="1"/>
+          <w:lang w:val="en-US" w:eastAsia="fr-FR"/>
+          <w14:ligatures w14:val="none"/>
+        </w:rPr>
+        <w:t>main(</w:t>
+      </w:r>
+      <w:proofErr w:type="gramEnd"/>
+      <w:r>
+        <w:rPr>
+          <w:rFonts w:ascii="inherit" w:eastAsia="Times New Roman" w:hAnsi="inherit" w:cs="Courier New"/>
+          <w:kern w:val="0"/>
+          <w:sz w:val="20"/>
+          <w:szCs w:val="20"/>
+          <w:bdr w:val="single" w:sz="2" w:space="1" w:color="E3E3E3" w:frame="1"/>
+          <w:lang w:val="en-US" w:eastAsia="fr-FR"/>
+          <w14:ligatures w14:val="none"/>
+        </w:rPr>
+        <w:t xml:space="preserve">String[] </w:t>
       </w:r>
       <w:proofErr w:type="spellStart"/>
       <w:r>
@@ -1385,8 +1447,22 @@
           <w:lang w:val="en-US" w:eastAsia="fr-FR"/>
           <w14:ligatures w14:val="none"/>
         </w:rPr>
-        <w:t>("Hello World!");</w:t>
-      </w:r>
+        <w:t>("Hello World!"</w:t>
+      </w:r>
+      <w:proofErr w:type="gramStart"/>
+      <w:r>
+        <w:rPr>
+          <w:rFonts w:ascii="inherit" w:eastAsia="Times New Roman" w:hAnsi="inherit" w:cs="Courier New"/>
+          <w:kern w:val="0"/>
+          <w:sz w:val="20"/>
+          <w:szCs w:val="20"/>
+          <w:bdr w:val="single" w:sz="2" w:space="1" w:color="E3E3E3" w:frame="1"/>
+          <w:lang w:val="en-US" w:eastAsia="fr-FR"/>
+          <w14:ligatures w14:val="none"/>
+        </w:rPr>
+        <w:t>);</w:t>
+      </w:r>
+      <w:proofErr w:type="gramEnd"/>
     </w:p>
     <w:p>
       <w:pPr>
@@ -1749,6 +1825,7 @@
         <w:t>-</w:t>
       </w:r>
       <w:proofErr w:type="spellStart"/>
+      <w:proofErr w:type="gramStart"/>
       <w:r>
         <w:rPr>
           <w:lang w:val="en-US"/>
@@ -1762,6 +1839,7 @@
         </w:rPr>
         <w:t xml:space="preserve"> .</w:t>
       </w:r>
+      <w:proofErr w:type="gramEnd"/>
     </w:p>
     <w:p>
       <w:pPr>
@@ -1825,6 +1903,7 @@
         <w:t>-</w:t>
       </w:r>
       <w:proofErr w:type="spellStart"/>
+      <w:proofErr w:type="gramStart"/>
       <w:r>
         <w:rPr>
           <w:lang w:val="en-US"/>
@@ -1832,6 +1911,7 @@
         <w:t>db</w:t>
       </w:r>
       <w:proofErr w:type="spellEnd"/>
+      <w:proofErr w:type="gramEnd"/>
     </w:p>
     <w:p>
       <w:pPr>
@@ -1867,6 +1947,7 @@
         <w:t>-</w:t>
       </w:r>
       <w:proofErr w:type="spellStart"/>
+      <w:proofErr w:type="gramStart"/>
       <w:r>
         <w:rPr>
           <w:lang w:val="en-US"/>
@@ -1874,6 +1955,7 @@
         <w:t>db</w:t>
       </w:r>
       <w:proofErr w:type="spellEnd"/>
+      <w:proofErr w:type="gramEnd"/>
     </w:p>
     <w:p>
       <w:pPr>
@@ -1993,7 +2075,33 @@
           <w:lang w:eastAsia="fr-FR"/>
           <w14:ligatures w14:val="none"/>
         </w:rPr>
-        <w:t xml:space="preserve"> eclipse-temurin:17-jdk-alpine </w:t>
+        <w:t xml:space="preserve"> eclipse-</w:t>
+      </w:r>
+      <w:proofErr w:type="gramStart"/>
+      <w:r>
+        <w:rPr>
+          <w:rFonts w:ascii="Consolas" w:eastAsia="Times New Roman" w:hAnsi="Consolas" w:cs="Times New Roman"/>
+          <w:color w:val="CCCCCC"/>
+          <w:kern w:val="0"/>
+          <w:sz w:val="21"/>
+          <w:szCs w:val="21"/>
+          <w:lang w:eastAsia="fr-FR"/>
+          <w14:ligatures w14:val="none"/>
+        </w:rPr>
+        <w:t>temurin:</w:t>
+      </w:r>
+      <w:proofErr w:type="gramEnd"/>
+      <w:r>
+        <w:rPr>
+          <w:rFonts w:ascii="Consolas" w:eastAsia="Times New Roman" w:hAnsi="Consolas" w:cs="Times New Roman"/>
+          <w:color w:val="CCCCCC"/>
+          <w:kern w:val="0"/>
+          <w:sz w:val="21"/>
+          <w:szCs w:val="21"/>
+          <w:lang w:eastAsia="fr-FR"/>
+          <w14:ligatures w14:val="none"/>
+        </w:rPr>
+        <w:t xml:space="preserve">17-jdk-alpine </w:t>
       </w:r>
       <w:r>
         <w:rPr>
@@ -2233,13 +2341,10 @@
           <w:lang w:eastAsia="fr-FR"/>
           <w14:ligatures w14:val="none"/>
         </w:rPr>
-        <w:t xml:space="preserve"> Main.java .</w:t>
-      </w:r>
-    </w:p>
-    <w:p>
-      <w:pPr>
-        <w:shd w:val="clear" w:color="auto" w:fill="1F1F1F"/>
-        <w:spacing w:after="0" w:line="285" w:lineRule="atLeast"/>
+        <w:t xml:space="preserve"> </w:t>
+      </w:r>
+      <w:proofErr w:type="gramStart"/>
+      <w:r>
         <w:rPr>
           <w:rFonts w:ascii="Consolas" w:eastAsia="Times New Roman" w:hAnsi="Consolas" w:cs="Times New Roman"/>
           <w:color w:val="CCCCCC"/>
@@ -2249,7 +2354,9 @@
           <w:lang w:eastAsia="fr-FR"/>
           <w14:ligatures w14:val="none"/>
         </w:rPr>
-      </w:pPr>
+        <w:t>Main.java .</w:t>
+      </w:r>
+      <w:proofErr w:type="gramEnd"/>
     </w:p>
     <w:p>
       <w:pPr>
@@ -2265,6 +2372,21 @@
           <w14:ligatures w14:val="none"/>
         </w:rPr>
       </w:pPr>
+    </w:p>
+    <w:p>
+      <w:pPr>
+        <w:shd w:val="clear" w:color="auto" w:fill="1F1F1F"/>
+        <w:spacing w:after="0" w:line="285" w:lineRule="atLeast"/>
+        <w:rPr>
+          <w:rFonts w:ascii="Consolas" w:eastAsia="Times New Roman" w:hAnsi="Consolas" w:cs="Times New Roman"/>
+          <w:color w:val="CCCCCC"/>
+          <w:kern w:val="0"/>
+          <w:sz w:val="21"/>
+          <w:szCs w:val="21"/>
+          <w:lang w:eastAsia="fr-FR"/>
+          <w14:ligatures w14:val="none"/>
+        </w:rPr>
+      </w:pPr>
       <w:r>
         <w:rPr>
           <w:rFonts w:ascii="Consolas" w:eastAsia="Times New Roman" w:hAnsi="Consolas" w:cs="Times New Roman"/>
@@ -2421,13 +2543,10 @@
           <w:lang w:eastAsia="fr-FR"/>
           <w14:ligatures w14:val="none"/>
         </w:rPr>
-        <w:t xml:space="preserve"> eclipse-temurin:17-jre-alpine</w:t>
-      </w:r>
-    </w:p>
-    <w:p>
-      <w:pPr>
-        <w:shd w:val="clear" w:color="auto" w:fill="1F1F1F"/>
-        <w:spacing w:after="0" w:line="285" w:lineRule="atLeast"/>
+        <w:t xml:space="preserve"> eclipse-</w:t>
+      </w:r>
+      <w:proofErr w:type="gramStart"/>
+      <w:r>
         <w:rPr>
           <w:rFonts w:ascii="Consolas" w:eastAsia="Times New Roman" w:hAnsi="Consolas" w:cs="Times New Roman"/>
           <w:color w:val="CCCCCC"/>
@@ -2437,12 +2556,10 @@
           <w:lang w:eastAsia="fr-FR"/>
           <w14:ligatures w14:val="none"/>
         </w:rPr>
-      </w:pPr>
-    </w:p>
-    <w:p>
-      <w:pPr>
-        <w:shd w:val="clear" w:color="auto" w:fill="1F1F1F"/>
-        <w:spacing w:after="0" w:line="285" w:lineRule="atLeast"/>
+        <w:t>temurin:</w:t>
+      </w:r>
+      <w:proofErr w:type="gramEnd"/>
+      <w:r>
         <w:rPr>
           <w:rFonts w:ascii="Consolas" w:eastAsia="Times New Roman" w:hAnsi="Consolas" w:cs="Times New Roman"/>
           <w:color w:val="CCCCCC"/>
@@ -2452,6 +2569,37 @@
           <w:lang w:eastAsia="fr-FR"/>
           <w14:ligatures w14:val="none"/>
         </w:rPr>
+        <w:t>17-jre-alpine</w:t>
+      </w:r>
+    </w:p>
+    <w:p>
+      <w:pPr>
+        <w:shd w:val="clear" w:color="auto" w:fill="1F1F1F"/>
+        <w:spacing w:after="0" w:line="285" w:lineRule="atLeast"/>
+        <w:rPr>
+          <w:rFonts w:ascii="Consolas" w:eastAsia="Times New Roman" w:hAnsi="Consolas" w:cs="Times New Roman"/>
+          <w:color w:val="CCCCCC"/>
+          <w:kern w:val="0"/>
+          <w:sz w:val="21"/>
+          <w:szCs w:val="21"/>
+          <w:lang w:eastAsia="fr-FR"/>
+          <w14:ligatures w14:val="none"/>
+        </w:rPr>
+      </w:pPr>
+    </w:p>
+    <w:p>
+      <w:pPr>
+        <w:shd w:val="clear" w:color="auto" w:fill="1F1F1F"/>
+        <w:spacing w:after="0" w:line="285" w:lineRule="atLeast"/>
+        <w:rPr>
+          <w:rFonts w:ascii="Consolas" w:eastAsia="Times New Roman" w:hAnsi="Consolas" w:cs="Times New Roman"/>
+          <w:color w:val="CCCCCC"/>
+          <w:kern w:val="0"/>
+          <w:sz w:val="21"/>
+          <w:szCs w:val="21"/>
+          <w:lang w:eastAsia="fr-FR"/>
+          <w14:ligatures w14:val="none"/>
+        </w:rPr>
       </w:pPr>
       <w:r>
         <w:rPr>
@@ -2502,7 +2650,20 @@
           <w:lang w:val="en-US" w:eastAsia="fr-FR"/>
           <w14:ligatures w14:val="none"/>
         </w:rPr>
-        <w:t xml:space="preserve"> --from=build /</w:t>
+        <w:t xml:space="preserve"> --from=build </w:t>
+      </w:r>
+      <w:proofErr w:type="gramStart"/>
+      <w:r>
+        <w:rPr>
+          <w:rFonts w:ascii="Consolas" w:eastAsia="Times New Roman" w:hAnsi="Consolas" w:cs="Times New Roman"/>
+          <w:color w:val="CCCCCC"/>
+          <w:kern w:val="0"/>
+          <w:sz w:val="21"/>
+          <w:szCs w:val="21"/>
+          <w:lang w:val="en-US" w:eastAsia="fr-FR"/>
+          <w14:ligatures w14:val="none"/>
+        </w:rPr>
+        <w:t>/</w:t>
       </w:r>
       <w:proofErr w:type="spellStart"/>
       <w:r>
@@ -2608,6 +2769,7 @@
         </w:rPr>
         <w:t xml:space="preserve"> .</w:t>
       </w:r>
+      <w:proofErr w:type="gramEnd"/>
     </w:p>
     <w:p>
       <w:pPr>
@@ -2923,6 +3085,7 @@
         <w:t xml:space="preserve"> MYAPP_HOME /opt/</w:t>
       </w:r>
       <w:proofErr w:type="spellStart"/>
+      <w:proofErr w:type="gramStart"/>
       <w:r>
         <w:rPr>
           <w:rFonts w:ascii="Consolas" w:eastAsia="Times New Roman" w:hAnsi="Consolas" w:cs="Times New Roman"/>
@@ -2936,6 +3099,7 @@
         <w:t>myapp</w:t>
       </w:r>
       <w:proofErr w:type="spellEnd"/>
+      <w:proofErr w:type="gramEnd"/>
     </w:p>
     <w:p>
       <w:pPr>
@@ -3013,8 +3177,22 @@
           <w:lang w:val="en-US" w:eastAsia="fr-FR"/>
           <w14:ligatures w14:val="none"/>
         </w:rPr>
-        <w:t xml:space="preserve"> pom.xml .</w:t>
-      </w:r>
+        <w:t xml:space="preserve"> </w:t>
+      </w:r>
+      <w:proofErr w:type="gramStart"/>
+      <w:r>
+        <w:rPr>
+          <w:rFonts w:ascii="Consolas" w:eastAsia="Times New Roman" w:hAnsi="Consolas" w:cs="Times New Roman"/>
+          <w:color w:val="CCCCCC"/>
+          <w:kern w:val="0"/>
+          <w:sz w:val="21"/>
+          <w:szCs w:val="21"/>
+          <w:lang w:val="en-US" w:eastAsia="fr-FR"/>
+          <w14:ligatures w14:val="none"/>
+        </w:rPr>
+        <w:t>pom.xml .</w:t>
+      </w:r>
+      <w:proofErr w:type="gramEnd"/>
     </w:p>
     <w:p>
       <w:pPr>
@@ -3055,6 +3233,7 @@
         <w:t xml:space="preserve"> </w:t>
       </w:r>
       <w:proofErr w:type="spellStart"/>
+      <w:proofErr w:type="gramStart"/>
       <w:r>
         <w:rPr>
           <w:rFonts w:ascii="Consolas" w:eastAsia="Times New Roman" w:hAnsi="Consolas" w:cs="Times New Roman"/>
@@ -3078,7 +3257,20 @@
           <w:lang w:val="en-US" w:eastAsia="fr-FR"/>
           <w14:ligatures w14:val="none"/>
         </w:rPr>
-        <w:t xml:space="preserve"> ./</w:t>
+        <w:t xml:space="preserve"> .</w:t>
+      </w:r>
+      <w:proofErr w:type="gramEnd"/>
+      <w:r>
+        <w:rPr>
+          <w:rFonts w:ascii="Consolas" w:eastAsia="Times New Roman" w:hAnsi="Consolas" w:cs="Times New Roman"/>
+          <w:color w:val="CCCCCC"/>
+          <w:kern w:val="0"/>
+          <w:sz w:val="21"/>
+          <w:szCs w:val="21"/>
+          <w:lang w:val="en-US" w:eastAsia="fr-FR"/>
+          <w14:ligatures w14:val="none"/>
+        </w:rPr>
+        <w:t>/</w:t>
       </w:r>
       <w:proofErr w:type="spellStart"/>
       <w:r>
@@ -3294,6 +3486,7 @@
         <w:t xml:space="preserve"> MYAPP_HOME /opt/</w:t>
       </w:r>
       <w:proofErr w:type="spellStart"/>
+      <w:proofErr w:type="gramStart"/>
       <w:r>
         <w:rPr>
           <w:rFonts w:ascii="Consolas" w:eastAsia="Times New Roman" w:hAnsi="Consolas" w:cs="Times New Roman"/>
@@ -3307,6 +3500,7 @@
         <w:t>myapp</w:t>
       </w:r>
       <w:proofErr w:type="spellEnd"/>
+      <w:proofErr w:type="gramEnd"/>
     </w:p>
     <w:p>
       <w:pPr>
@@ -3547,8 +3741,16 @@
         <w:rPr>
           <w:lang w:val="en-US"/>
         </w:rPr>
-        <w:t>docker build -t my-app .</w:t>
-      </w:r>
+        <w:t>docker build -t my-</w:t>
+      </w:r>
+      <w:proofErr w:type="gramStart"/>
+      <w:r>
+        <w:rPr>
+          <w:lang w:val="en-US"/>
+        </w:rPr>
+        <w:t>app .</w:t>
+      </w:r>
+      <w:proofErr w:type="gramEnd"/>
     </w:p>
     <w:p>
       <w:pPr>
@@ -4038,6 +4240,7 @@
         </w:rPr>
         <w:t xml:space="preserve">: </w:t>
       </w:r>
+      <w:proofErr w:type="gramStart"/>
       <w:r>
         <w:rPr>
           <w:rFonts w:ascii="Consolas" w:eastAsia="Times New Roman" w:hAnsi="Consolas" w:cs="Times New Roman"/>
@@ -4050,6 +4253,7 @@
         </w:rPr>
         <w:t>false</w:t>
       </w:r>
+      <w:proofErr w:type="gramEnd"/>
     </w:p>
     <w:p>
       <w:pPr>
@@ -4218,6 +4422,7 @@
         <w:t xml:space="preserve">: </w:t>
       </w:r>
       <w:proofErr w:type="spellStart"/>
+      <w:proofErr w:type="gramStart"/>
       <w:r>
         <w:rPr>
           <w:rFonts w:ascii="Consolas" w:eastAsia="Times New Roman" w:hAnsi="Consolas" w:cs="Times New Roman"/>
@@ -4257,6 +4462,7 @@
         <w:t>db</w:t>
       </w:r>
       <w:proofErr w:type="spellEnd"/>
+      <w:proofErr w:type="gramEnd"/>
     </w:p>
     <w:p>
       <w:pPr>
@@ -4439,17 +4645,31 @@
         <w:t xml:space="preserve">: </w:t>
       </w:r>
       <w:proofErr w:type="spellStart"/>
-      <w:r>
-        <w:rPr>
-          <w:rFonts w:ascii="Consolas" w:eastAsia="Times New Roman" w:hAnsi="Consolas" w:cs="Times New Roman"/>
-          <w:color w:val="CE9178"/>
-          <w:kern w:val="0"/>
-          <w:sz w:val="21"/>
-          <w:szCs w:val="21"/>
-          <w:lang w:val="en-US" w:eastAsia="fr-FR"/>
-          <w14:ligatures w14:val="none"/>
-        </w:rPr>
-        <w:t>org.postgresql.Driver</w:t>
+      <w:proofErr w:type="gramStart"/>
+      <w:r>
+        <w:rPr>
+          <w:rFonts w:ascii="Consolas" w:eastAsia="Times New Roman" w:hAnsi="Consolas" w:cs="Times New Roman"/>
+          <w:color w:val="CE9178"/>
+          <w:kern w:val="0"/>
+          <w:sz w:val="21"/>
+          <w:szCs w:val="21"/>
+          <w:lang w:val="en-US" w:eastAsia="fr-FR"/>
+          <w14:ligatures w14:val="none"/>
+        </w:rPr>
+        <w:t>org.postgresql</w:t>
+      </w:r>
+      <w:proofErr w:type="gramEnd"/>
+      <w:r>
+        <w:rPr>
+          <w:rFonts w:ascii="Consolas" w:eastAsia="Times New Roman" w:hAnsi="Consolas" w:cs="Times New Roman"/>
+          <w:color w:val="CE9178"/>
+          <w:kern w:val="0"/>
+          <w:sz w:val="21"/>
+          <w:szCs w:val="21"/>
+          <w:lang w:val="en-US" w:eastAsia="fr-FR"/>
+          <w14:ligatures w14:val="none"/>
+        </w:rPr>
+        <w:t>.Driver</w:t>
       </w:r>
       <w:proofErr w:type="spellEnd"/>
     </w:p>
@@ -4593,6 +4813,7 @@
         </w:rPr>
         <w:t xml:space="preserve">: </w:t>
       </w:r>
+      <w:proofErr w:type="gramStart"/>
       <w:r>
         <w:rPr>
           <w:rFonts w:ascii="Consolas" w:eastAsia="Times New Roman" w:hAnsi="Consolas" w:cs="Times New Roman"/>
@@ -4605,6 +4826,7 @@
         </w:rPr>
         <w:t>false</w:t>
       </w:r>
+      <w:proofErr w:type="gramEnd"/>
     </w:p>
     <w:p>
       <w:pPr>
@@ -4810,17 +5032,31 @@
         <w:t xml:space="preserve">: </w:t>
       </w:r>
       <w:proofErr w:type="spellStart"/>
-      <w:r>
-        <w:rPr>
-          <w:rFonts w:ascii="Consolas" w:eastAsia="Times New Roman" w:hAnsi="Consolas" w:cs="Times New Roman"/>
-          <w:color w:val="CE9178"/>
-          <w:kern w:val="0"/>
-          <w:sz w:val="21"/>
-          <w:szCs w:val="21"/>
-          <w:lang w:val="en-US" w:eastAsia="fr-FR"/>
-          <w14:ligatures w14:val="none"/>
-        </w:rPr>
-        <w:t>health,info,env,metrics,beans,configprops</w:t>
+      <w:proofErr w:type="gramStart"/>
+      <w:r>
+        <w:rPr>
+          <w:rFonts w:ascii="Consolas" w:eastAsia="Times New Roman" w:hAnsi="Consolas" w:cs="Times New Roman"/>
+          <w:color w:val="CE9178"/>
+          <w:kern w:val="0"/>
+          <w:sz w:val="21"/>
+          <w:szCs w:val="21"/>
+          <w:lang w:val="en-US" w:eastAsia="fr-FR"/>
+          <w14:ligatures w14:val="none"/>
+        </w:rPr>
+        <w:t>health,info</w:t>
+      </w:r>
+      <w:proofErr w:type="gramEnd"/>
+      <w:r>
+        <w:rPr>
+          <w:rFonts w:ascii="Consolas" w:eastAsia="Times New Roman" w:hAnsi="Consolas" w:cs="Times New Roman"/>
+          <w:color w:val="CE9178"/>
+          <w:kern w:val="0"/>
+          <w:sz w:val="21"/>
+          <w:szCs w:val="21"/>
+          <w:lang w:val="en-US" w:eastAsia="fr-FR"/>
+          <w14:ligatures w14:val="none"/>
+        </w:rPr>
+        <w:t>,env,metrics,beans,configprops</w:t>
       </w:r>
       <w:proofErr w:type="spellEnd"/>
     </w:p>
@@ -4855,8 +5091,16 @@
         <w:rPr>
           <w:lang w:val="en-US"/>
         </w:rPr>
-        <w:t>-student</w:t>
-      </w:r>
+        <w:t>-</w:t>
+      </w:r>
+      <w:proofErr w:type="gramStart"/>
+      <w:r>
+        <w:rPr>
+          <w:lang w:val="en-US"/>
+        </w:rPr>
+        <w:t>student</w:t>
+      </w:r>
+      <w:proofErr w:type="gramEnd"/>
     </w:p>
     <w:p>
       <w:pPr>
@@ -4924,14 +5168,22 @@
         <w:rPr>
           <w:lang w:val="en-US"/>
         </w:rPr>
-        <w:t>docker run --name my-running-app -p 8091:80 --network app-network my-apache2</w:t>
-      </w:r>
-    </w:p>
-    <w:p>
-      <w:pPr>
+        <w:t>docker run --name my-running-app -p 8091:80 --network app-network my-</w:t>
+      </w:r>
+      <w:proofErr w:type="gramStart"/>
+      <w:r>
         <w:rPr>
           <w:lang w:val="en-US"/>
         </w:rPr>
+        <w:t>apache2</w:t>
+      </w:r>
+      <w:proofErr w:type="gramEnd"/>
+    </w:p>
+    <w:p>
+      <w:pPr>
+        <w:rPr>
+          <w:lang w:val="en-US"/>
+        </w:rPr>
       </w:pPr>
     </w:p>
     <w:p>
@@ -5314,8 +5566,16 @@
         <w:rPr>
           <w:lang w:val="en-US"/>
         </w:rPr>
-        <w:t>docker run --name my-running-app -p 8091:80 -d --network app-network my-running-app</w:t>
-      </w:r>
+        <w:t>docker run --name my-running-app -p 8091:80 -d --network app-network my-running-</w:t>
+      </w:r>
+      <w:proofErr w:type="gramStart"/>
+      <w:r>
+        <w:rPr>
+          <w:lang w:val="en-US"/>
+        </w:rPr>
+        <w:t>app</w:t>
+      </w:r>
+      <w:proofErr w:type="gramEnd"/>
     </w:p>
     <w:p>
       <w:pPr>
@@ -5550,7 +5810,33 @@
           <w:lang w:val="en-US" w:eastAsia="fr-FR"/>
           <w14:ligatures w14:val="none"/>
         </w:rPr>
-        <w:t xml:space="preserve"> / http://${BACKEND_host}:${BACKEND_port}/</w:t>
+        <w:t xml:space="preserve"> / </w:t>
+      </w:r>
+      <w:proofErr w:type="gramStart"/>
+      <w:r>
+        <w:rPr>
+          <w:rFonts w:ascii="Consolas" w:eastAsia="Times New Roman" w:hAnsi="Consolas" w:cs="Times New Roman"/>
+          <w:color w:val="CCCCCC"/>
+          <w:kern w:val="0"/>
+          <w:sz w:val="21"/>
+          <w:szCs w:val="21"/>
+          <w:lang w:val="en-US" w:eastAsia="fr-FR"/>
+          <w14:ligatures w14:val="none"/>
+        </w:rPr>
+        <w:t>http://${</w:t>
+      </w:r>
+      <w:proofErr w:type="gramEnd"/>
+      <w:r>
+        <w:rPr>
+          <w:rFonts w:ascii="Consolas" w:eastAsia="Times New Roman" w:hAnsi="Consolas" w:cs="Times New Roman"/>
+          <w:color w:val="CCCCCC"/>
+          <w:kern w:val="0"/>
+          <w:sz w:val="21"/>
+          <w:szCs w:val="21"/>
+          <w:lang w:val="en-US" w:eastAsia="fr-FR"/>
+          <w14:ligatures w14:val="none"/>
+        </w:rPr>
+        <w:t>BACKEND_host}:${BACKEND_port}/</w:t>
       </w:r>
     </w:p>
     <w:p>
@@ -5603,7 +5889,33 @@
           <w:lang w:val="en-US" w:eastAsia="fr-FR"/>
           <w14:ligatures w14:val="none"/>
         </w:rPr>
-        <w:t xml:space="preserve"> / http://${BACKEND_host}:${BACKEND_port}/</w:t>
+        <w:t xml:space="preserve"> / </w:t>
+      </w:r>
+      <w:proofErr w:type="gramStart"/>
+      <w:r>
+        <w:rPr>
+          <w:rFonts w:ascii="Consolas" w:eastAsia="Times New Roman" w:hAnsi="Consolas" w:cs="Times New Roman"/>
+          <w:color w:val="CCCCCC"/>
+          <w:kern w:val="0"/>
+          <w:sz w:val="21"/>
+          <w:szCs w:val="21"/>
+          <w:lang w:val="en-US" w:eastAsia="fr-FR"/>
+          <w14:ligatures w14:val="none"/>
+        </w:rPr>
+        <w:t>http://${</w:t>
+      </w:r>
+      <w:proofErr w:type="gramEnd"/>
+      <w:r>
+        <w:rPr>
+          <w:rFonts w:ascii="Consolas" w:eastAsia="Times New Roman" w:hAnsi="Consolas" w:cs="Times New Roman"/>
+          <w:color w:val="CCCCCC"/>
+          <w:kern w:val="0"/>
+          <w:sz w:val="21"/>
+          <w:szCs w:val="21"/>
+          <w:lang w:val="en-US" w:eastAsia="fr-FR"/>
+          <w14:ligatures w14:val="none"/>
+        </w:rPr>
+        <w:t>BACKEND_host}:${BACKEND_port}/</w:t>
       </w:r>
     </w:p>
     <w:p>
@@ -6126,9 +6438,23 @@
           <w:lang w:val="en-US" w:eastAsia="fr-FR"/>
           <w14:ligatures w14:val="none"/>
         </w:rPr>
-        <w:t>simple-api-student:latest</w:t>
+        <w:t>simple-api-</w:t>
+      </w:r>
+      <w:proofErr w:type="gramStart"/>
+      <w:r>
+        <w:rPr>
+          <w:rFonts w:ascii="Consolas" w:eastAsia="Times New Roman" w:hAnsi="Consolas" w:cs="Times New Roman"/>
+          <w:color w:val="CE9178"/>
+          <w:kern w:val="0"/>
+          <w:sz w:val="21"/>
+          <w:szCs w:val="21"/>
+          <w:lang w:val="en-US" w:eastAsia="fr-FR"/>
+          <w14:ligatures w14:val="none"/>
+        </w:rPr>
+        <w:t>student:latest</w:t>
       </w:r>
       <w:proofErr w:type="spellEnd"/>
+      <w:proofErr w:type="gramEnd"/>
     </w:p>
     <w:p>
       <w:pPr>
@@ -6938,9 +7264,23 @@
           <w:lang w:val="en-US" w:eastAsia="fr-FR"/>
           <w14:ligatures w14:val="none"/>
         </w:rPr>
-        <w:t>my-postgres-db:latest</w:t>
+        <w:t>my-postgres-</w:t>
+      </w:r>
+      <w:proofErr w:type="gramStart"/>
+      <w:r>
+        <w:rPr>
+          <w:rFonts w:ascii="Consolas" w:eastAsia="Times New Roman" w:hAnsi="Consolas" w:cs="Times New Roman"/>
+          <w:color w:val="CE9178"/>
+          <w:kern w:val="0"/>
+          <w:sz w:val="21"/>
+          <w:szCs w:val="21"/>
+          <w:lang w:val="en-US" w:eastAsia="fr-FR"/>
+          <w14:ligatures w14:val="none"/>
+        </w:rPr>
+        <w:t>db:latest</w:t>
       </w:r>
       <w:proofErr w:type="spellEnd"/>
+      <w:proofErr w:type="gramEnd"/>
     </w:p>
     <w:p>
       <w:pPr>
@@ -7600,9 +7940,23 @@
           <w:lang w:val="en-US" w:eastAsia="fr-FR"/>
           <w14:ligatures w14:val="none"/>
         </w:rPr>
-        <w:t>my-running-app:latest</w:t>
+        <w:t>my-running-</w:t>
+      </w:r>
+      <w:proofErr w:type="gramStart"/>
+      <w:r>
+        <w:rPr>
+          <w:rFonts w:ascii="Consolas" w:eastAsia="Times New Roman" w:hAnsi="Consolas" w:cs="Times New Roman"/>
+          <w:color w:val="CE9178"/>
+          <w:kern w:val="0"/>
+          <w:sz w:val="21"/>
+          <w:szCs w:val="21"/>
+          <w:lang w:val="en-US" w:eastAsia="fr-FR"/>
+          <w14:ligatures w14:val="none"/>
+        </w:rPr>
+        <w:t>app:latest</w:t>
       </w:r>
       <w:proofErr w:type="spellEnd"/>
+      <w:proofErr w:type="gramEnd"/>
     </w:p>
     <w:p>
       <w:pPr>
@@ -8243,6 +8597,7 @@
         <w:t xml:space="preserve">    </w:t>
       </w:r>
       <w:proofErr w:type="spellStart"/>
+      <w:proofErr w:type="gramStart"/>
       <w:r>
         <w:rPr>
           <w:rFonts w:ascii="Consolas" w:eastAsia="Times New Roman" w:hAnsi="Consolas" w:cs="Times New Roman"/>
@@ -8256,6 +8611,7 @@
         <w:t>db</w:t>
       </w:r>
       <w:proofErr w:type="spellEnd"/>
+      <w:proofErr w:type="gramEnd"/>
       <w:r>
         <w:rPr>
           <w:rFonts w:ascii="Consolas" w:eastAsia="Times New Roman" w:hAnsi="Consolas" w:cs="Times New Roman"/>
@@ -8373,19 +8729,27 @@
         <w:rPr>
           <w:lang w:val="en-US"/>
         </w:rPr>
-        <w:t>docker tag my-running-app guillaume225/my-running-app:1.0</w:t>
-      </w:r>
-    </w:p>
-    <w:p>
-      <w:pPr>
+        <w:t>docker tag my-running-app guillaume225/my-running-app:</w:t>
+      </w:r>
+      <w:proofErr w:type="gramStart"/>
+      <w:r>
         <w:rPr>
           <w:lang w:val="en-US"/>
         </w:rPr>
-      </w:pPr>
-      <w:r>
+        <w:t>1.0</w:t>
+      </w:r>
+      <w:proofErr w:type="gramEnd"/>
+    </w:p>
+    <w:p>
+      <w:pPr>
         <w:rPr>
           <w:lang w:val="en-US"/>
         </w:rPr>
+      </w:pPr>
+      <w:r>
+        <w:rPr>
+          <w:lang w:val="en-US"/>
+        </w:rPr>
         <w:t>docker tag my-</w:t>
       </w:r>
       <w:proofErr w:type="spellStart"/>
@@ -8414,19 +8778,27 @@
         <w:rPr>
           <w:lang w:val="en-US"/>
         </w:rPr>
-        <w:t xml:space="preserve"> guillaume225/my-postgres-db:1.0</w:t>
-      </w:r>
-    </w:p>
-    <w:p>
-      <w:pPr>
+        <w:t xml:space="preserve"> guillaume225/my-postgres-db:</w:t>
+      </w:r>
+      <w:proofErr w:type="gramStart"/>
+      <w:r>
         <w:rPr>
           <w:lang w:val="en-US"/>
         </w:rPr>
-      </w:pPr>
-      <w:r>
+        <w:t>1.0</w:t>
+      </w:r>
+      <w:proofErr w:type="gramEnd"/>
+    </w:p>
+    <w:p>
+      <w:pPr>
         <w:rPr>
           <w:lang w:val="en-US"/>
         </w:rPr>
+      </w:pPr>
+      <w:r>
+        <w:rPr>
+          <w:lang w:val="en-US"/>
+        </w:rPr>
         <w:t>tag simple-</w:t>
       </w:r>
       <w:proofErr w:type="spellStart"/>
@@ -8441,15 +8813,16 @@
         <w:rPr>
           <w:lang w:val="en-US"/>
         </w:rPr>
-        <w:t>-student guillaume225/simple-api-student:1.0</w:t>
-      </w:r>
-    </w:p>
-    <w:p>
-      <w:pPr>
+        <w:t>-student guillaume225/simple-api-student:</w:t>
+      </w:r>
+      <w:proofErr w:type="gramStart"/>
+      <w:r>
         <w:rPr>
           <w:lang w:val="en-US"/>
         </w:rPr>
-      </w:pPr>
+        <w:t>1.0</w:t>
+      </w:r>
+      <w:proofErr w:type="gramEnd"/>
     </w:p>
     <w:p>
       <w:pPr>
@@ -8457,10 +8830,17 @@
           <w:lang w:val="en-US"/>
         </w:rPr>
       </w:pPr>
-      <w:r>
+    </w:p>
+    <w:p>
+      <w:pPr>
         <w:rPr>
           <w:lang w:val="en-US"/>
         </w:rPr>
+      </w:pPr>
+      <w:r>
+        <w:rPr>
+          <w:lang w:val="en-US"/>
+        </w:rPr>
         <w:t>docker login -u guillaume225 -p dckr_pat_5IObyxMP3LiS1ylCmpTM6ri8C6o</w:t>
       </w:r>
     </w:p>
@@ -8474,34 +8854,58 @@
         <w:rPr>
           <w:lang w:val="en-US"/>
         </w:rPr>
-        <w:t>docker push guillaume225/my-postgres-db:1.0</w:t>
-      </w:r>
-    </w:p>
-    <w:p>
-      <w:pPr>
+        <w:t>docker push guillaume225/my-postgres-db:</w:t>
+      </w:r>
+      <w:proofErr w:type="gramStart"/>
+      <w:r>
         <w:rPr>
           <w:lang w:val="en-US"/>
         </w:rPr>
-      </w:pPr>
-      <w:r>
+        <w:t>1.0</w:t>
+      </w:r>
+      <w:proofErr w:type="gramEnd"/>
+    </w:p>
+    <w:p>
+      <w:pPr>
         <w:rPr>
           <w:lang w:val="en-US"/>
         </w:rPr>
-        <w:t>docker push guillaume225/my-running-app:1.0</w:t>
-      </w:r>
-    </w:p>
-    <w:p>
-      <w:pPr>
+      </w:pPr>
+      <w:r>
         <w:rPr>
           <w:lang w:val="en-US"/>
         </w:rPr>
-      </w:pPr>
+        <w:t>docker push guillaume225/my-running-app:</w:t>
+      </w:r>
+      <w:proofErr w:type="gramStart"/>
       <w:r>
         <w:rPr>
           <w:lang w:val="en-US"/>
         </w:rPr>
-        <w:t>docker push guillaume225/simple-api-student:1.0</w:t>
-      </w:r>
+        <w:t>1.0</w:t>
+      </w:r>
+      <w:proofErr w:type="gramEnd"/>
+    </w:p>
+    <w:p>
+      <w:pPr>
+        <w:rPr>
+          <w:lang w:val="en-US"/>
+        </w:rPr>
+      </w:pPr>
+      <w:r>
+        <w:rPr>
+          <w:lang w:val="en-US"/>
+        </w:rPr>
+        <w:t>docker push guillaume225/simple-api-student:</w:t>
+      </w:r>
+      <w:proofErr w:type="gramStart"/>
+      <w:r>
+        <w:rPr>
+          <w:lang w:val="en-US"/>
+        </w:rPr>
+        <w:t>1.0</w:t>
+      </w:r>
+      <w:proofErr w:type="gramEnd"/>
     </w:p>
     <w:p>
       <w:pPr>
@@ -9207,8 +9611,22 @@
           <w:lang w:val="en-US" w:eastAsia="fr-FR"/>
           <w14:ligatures w14:val="none"/>
         </w:rPr>
-        <w:t>ubuntu-22.04</w:t>
-      </w:r>
+        <w:t>ubuntu-</w:t>
+      </w:r>
+      <w:proofErr w:type="gramStart"/>
+      <w:r>
+        <w:rPr>
+          <w:rFonts w:ascii="Consolas" w:eastAsia="Times New Roman" w:hAnsi="Consolas" w:cs="Times New Roman"/>
+          <w:color w:val="CE9178"/>
+          <w:kern w:val="0"/>
+          <w:sz w:val="21"/>
+          <w:szCs w:val="21"/>
+          <w:lang w:val="en-US" w:eastAsia="fr-FR"/>
+          <w14:ligatures w14:val="none"/>
+        </w:rPr>
+        <w:t>22.04</w:t>
+      </w:r>
+      <w:proofErr w:type="gramEnd"/>
     </w:p>
     <w:p>
       <w:pPr>
@@ -9540,8 +9958,22 @@
           <w:lang w:val="en-US" w:eastAsia="fr-FR"/>
           <w14:ligatures w14:val="none"/>
         </w:rPr>
-        <w:t>actions/setup-java@v3</w:t>
-      </w:r>
+        <w:t>actions/setup-java@</w:t>
+      </w:r>
+      <w:proofErr w:type="gramStart"/>
+      <w:r>
+        <w:rPr>
+          <w:rFonts w:ascii="Consolas" w:eastAsia="Times New Roman" w:hAnsi="Consolas" w:cs="Times New Roman"/>
+          <w:color w:val="CE9178"/>
+          <w:kern w:val="0"/>
+          <w:sz w:val="21"/>
+          <w:szCs w:val="21"/>
+          <w:lang w:val="en-US" w:eastAsia="fr-FR"/>
+          <w14:ligatures w14:val="none"/>
+        </w:rPr>
+        <w:t>v3</w:t>
+      </w:r>
+      <w:proofErr w:type="gramEnd"/>
     </w:p>
     <w:p>
       <w:pPr>
@@ -10026,8 +10458,22 @@
           <w:lang w:val="en-US" w:eastAsia="fr-FR"/>
           <w14:ligatures w14:val="none"/>
         </w:rPr>
-        <w:t xml:space="preserve"> clean verify</w:t>
-      </w:r>
+        <w:t xml:space="preserve"> clean </w:t>
+      </w:r>
+      <w:proofErr w:type="gramStart"/>
+      <w:r>
+        <w:rPr>
+          <w:rFonts w:ascii="Consolas" w:eastAsia="Times New Roman" w:hAnsi="Consolas" w:cs="Times New Roman"/>
+          <w:color w:val="CE9178"/>
+          <w:kern w:val="0"/>
+          <w:sz w:val="21"/>
+          <w:szCs w:val="21"/>
+          <w:lang w:val="en-US" w:eastAsia="fr-FR"/>
+          <w14:ligatures w14:val="none"/>
+        </w:rPr>
+        <w:t>verify</w:t>
+      </w:r>
+      <w:proofErr w:type="gramEnd"/>
     </w:p>
     <w:p>
       <w:pPr>
@@ -10702,8 +11148,22 @@
           <w:lang w:val="en-US" w:eastAsia="fr-FR"/>
           <w14:ligatures w14:val="none"/>
         </w:rPr>
-        <w:t>ubuntu-22.04</w:t>
-      </w:r>
+        <w:t>ubuntu-</w:t>
+      </w:r>
+      <w:proofErr w:type="gramStart"/>
+      <w:r>
+        <w:rPr>
+          <w:rFonts w:ascii="Consolas" w:eastAsia="Times New Roman" w:hAnsi="Consolas" w:cs="Times New Roman"/>
+          <w:color w:val="CE9178"/>
+          <w:kern w:val="0"/>
+          <w:sz w:val="21"/>
+          <w:szCs w:val="21"/>
+          <w:lang w:val="en-US" w:eastAsia="fr-FR"/>
+          <w14:ligatures w14:val="none"/>
+        </w:rPr>
+        <w:t>22.04</w:t>
+      </w:r>
+      <w:proofErr w:type="gramEnd"/>
     </w:p>
     <w:p>
       <w:pPr>
@@ -11035,8 +11495,22 @@
           <w:lang w:val="en-US" w:eastAsia="fr-FR"/>
           <w14:ligatures w14:val="none"/>
         </w:rPr>
-        <w:t>actions/setup-java@v3</w:t>
-      </w:r>
+        <w:t>actions/setup-java@</w:t>
+      </w:r>
+      <w:proofErr w:type="gramStart"/>
+      <w:r>
+        <w:rPr>
+          <w:rFonts w:ascii="Consolas" w:eastAsia="Times New Roman" w:hAnsi="Consolas" w:cs="Times New Roman"/>
+          <w:color w:val="CE9178"/>
+          <w:kern w:val="0"/>
+          <w:sz w:val="21"/>
+          <w:szCs w:val="21"/>
+          <w:lang w:val="en-US" w:eastAsia="fr-FR"/>
+          <w14:ligatures w14:val="none"/>
+        </w:rPr>
+        <w:t>v3</w:t>
+      </w:r>
+      <w:proofErr w:type="gramEnd"/>
     </w:p>
     <w:p>
       <w:pPr>
@@ -11521,8 +11995,22 @@
           <w:lang w:val="en-US" w:eastAsia="fr-FR"/>
           <w14:ligatures w14:val="none"/>
         </w:rPr>
-        <w:t xml:space="preserve"> clean verify</w:t>
-      </w:r>
+        <w:t xml:space="preserve"> clean </w:t>
+      </w:r>
+      <w:proofErr w:type="gramStart"/>
+      <w:r>
+        <w:rPr>
+          <w:rFonts w:ascii="Consolas" w:eastAsia="Times New Roman" w:hAnsi="Consolas" w:cs="Times New Roman"/>
+          <w:color w:val="CE9178"/>
+          <w:kern w:val="0"/>
+          <w:sz w:val="21"/>
+          <w:szCs w:val="21"/>
+          <w:lang w:val="en-US" w:eastAsia="fr-FR"/>
+          <w14:ligatures w14:val="none"/>
+        </w:rPr>
+        <w:t>verify</w:t>
+      </w:r>
+      <w:proofErr w:type="gramEnd"/>
     </w:p>
     <w:p>
       <w:pPr>
@@ -11713,8 +12201,22 @@
           <w:lang w:val="en-US" w:eastAsia="fr-FR"/>
           <w14:ligatures w14:val="none"/>
         </w:rPr>
-        <w:t>ubuntu-22.04</w:t>
-      </w:r>
+        <w:t>ubuntu-</w:t>
+      </w:r>
+      <w:proofErr w:type="gramStart"/>
+      <w:r>
+        <w:rPr>
+          <w:rFonts w:ascii="Consolas" w:eastAsia="Times New Roman" w:hAnsi="Consolas" w:cs="Times New Roman"/>
+          <w:color w:val="CE9178"/>
+          <w:kern w:val="0"/>
+          <w:sz w:val="21"/>
+          <w:szCs w:val="21"/>
+          <w:lang w:val="en-US" w:eastAsia="fr-FR"/>
+          <w14:ligatures w14:val="none"/>
+        </w:rPr>
+        <w:t>22.04</w:t>
+      </w:r>
+      <w:proofErr w:type="gramEnd"/>
     </w:p>
     <w:p>
       <w:pPr>
@@ -12031,8 +12533,22 @@
           <w:lang w:val="en-US" w:eastAsia="fr-FR"/>
           <w14:ligatures w14:val="none"/>
         </w:rPr>
-        <w:t>docker/login-action@v2</w:t>
-      </w:r>
+        <w:t>docker/login-action@</w:t>
+      </w:r>
+      <w:proofErr w:type="gramStart"/>
+      <w:r>
+        <w:rPr>
+          <w:rFonts w:ascii="Consolas" w:eastAsia="Times New Roman" w:hAnsi="Consolas" w:cs="Times New Roman"/>
+          <w:color w:val="CE9178"/>
+          <w:kern w:val="0"/>
+          <w:sz w:val="21"/>
+          <w:szCs w:val="21"/>
+          <w:lang w:val="en-US" w:eastAsia="fr-FR"/>
+          <w14:ligatures w14:val="none"/>
+        </w:rPr>
+        <w:t>v2</w:t>
+      </w:r>
+      <w:proofErr w:type="gramEnd"/>
     </w:p>
     <w:p>
       <w:pPr>
@@ -12145,7 +12661,20 @@
           <w:lang w:val="en-US" w:eastAsia="fr-FR"/>
           <w14:ligatures w14:val="none"/>
         </w:rPr>
-        <w:t xml:space="preserve">${{ </w:t>
+        <w:t>$</w:t>
+      </w:r>
+      <w:proofErr w:type="gramStart"/>
+      <w:r>
+        <w:rPr>
+          <w:rFonts w:ascii="Consolas" w:eastAsia="Times New Roman" w:hAnsi="Consolas" w:cs="Times New Roman"/>
+          <w:color w:val="CE9178"/>
+          <w:kern w:val="0"/>
+          <w:sz w:val="21"/>
+          <w:szCs w:val="21"/>
+          <w:lang w:val="en-US" w:eastAsia="fr-FR"/>
+          <w14:ligatures w14:val="none"/>
+        </w:rPr>
+        <w:t xml:space="preserve">{{ </w:t>
       </w:r>
       <w:proofErr w:type="spellStart"/>
       <w:r>
@@ -12158,7 +12687,20 @@
           <w:lang w:val="en-US" w:eastAsia="fr-FR"/>
           <w14:ligatures w14:val="none"/>
         </w:rPr>
-        <w:t>secrets.DOCKERHUB_USERNAME</w:t>
+        <w:t>secrets</w:t>
+      </w:r>
+      <w:proofErr w:type="gramEnd"/>
+      <w:r>
+        <w:rPr>
+          <w:rFonts w:ascii="Consolas" w:eastAsia="Times New Roman" w:hAnsi="Consolas" w:cs="Times New Roman"/>
+          <w:color w:val="CE9178"/>
+          <w:kern w:val="0"/>
+          <w:sz w:val="21"/>
+          <w:szCs w:val="21"/>
+          <w:lang w:val="en-US" w:eastAsia="fr-FR"/>
+          <w14:ligatures w14:val="none"/>
+        </w:rPr>
+        <w:t>.DOCKERHUB_USERNAME</w:t>
       </w:r>
       <w:proofErr w:type="spellEnd"/>
       <w:r>
@@ -12234,7 +12776,20 @@
           <w:lang w:val="en-US" w:eastAsia="fr-FR"/>
           <w14:ligatures w14:val="none"/>
         </w:rPr>
-        <w:t xml:space="preserve">${{ </w:t>
+        <w:t>$</w:t>
+      </w:r>
+      <w:proofErr w:type="gramStart"/>
+      <w:r>
+        <w:rPr>
+          <w:rFonts w:ascii="Consolas" w:eastAsia="Times New Roman" w:hAnsi="Consolas" w:cs="Times New Roman"/>
+          <w:color w:val="CE9178"/>
+          <w:kern w:val="0"/>
+          <w:sz w:val="21"/>
+          <w:szCs w:val="21"/>
+          <w:lang w:val="en-US" w:eastAsia="fr-FR"/>
+          <w14:ligatures w14:val="none"/>
+        </w:rPr>
+        <w:t xml:space="preserve">{{ </w:t>
       </w:r>
       <w:proofErr w:type="spellStart"/>
       <w:r>
@@ -12247,7 +12802,20 @@
           <w:lang w:val="en-US" w:eastAsia="fr-FR"/>
           <w14:ligatures w14:val="none"/>
         </w:rPr>
-        <w:t>secrets.DOCKERHUB_TOKEN</w:t>
+        <w:t>secrets</w:t>
+      </w:r>
+      <w:proofErr w:type="gramEnd"/>
+      <w:r>
+        <w:rPr>
+          <w:rFonts w:ascii="Consolas" w:eastAsia="Times New Roman" w:hAnsi="Consolas" w:cs="Times New Roman"/>
+          <w:color w:val="CE9178"/>
+          <w:kern w:val="0"/>
+          <w:sz w:val="21"/>
+          <w:szCs w:val="21"/>
+          <w:lang w:val="en-US" w:eastAsia="fr-FR"/>
+          <w14:ligatures w14:val="none"/>
+        </w:rPr>
+        <w:t>.DOCKERHUB_TOKEN</w:t>
       </w:r>
       <w:proofErr w:type="spellEnd"/>
       <w:r>
@@ -12401,8 +12969,22 @@
           <w:lang w:val="en-US" w:eastAsia="fr-FR"/>
           <w14:ligatures w14:val="none"/>
         </w:rPr>
-        <w:t>docker/build-push-action@v3</w:t>
-      </w:r>
+        <w:t>docker/build-push-action@</w:t>
+      </w:r>
+      <w:proofErr w:type="gramStart"/>
+      <w:r>
+        <w:rPr>
+          <w:rFonts w:ascii="Consolas" w:eastAsia="Times New Roman" w:hAnsi="Consolas" w:cs="Times New Roman"/>
+          <w:color w:val="CE9178"/>
+          <w:kern w:val="0"/>
+          <w:sz w:val="21"/>
+          <w:szCs w:val="21"/>
+          <w:lang w:val="en-US" w:eastAsia="fr-FR"/>
+          <w14:ligatures w14:val="none"/>
+        </w:rPr>
+        <w:t>v3</w:t>
+      </w:r>
+      <w:proofErr w:type="gramEnd"/>
     </w:p>
     <w:p>
       <w:pPr>
@@ -12493,6 +13075,7 @@
         </w:rPr>
         <w:t>context</w:t>
       </w:r>
+      <w:proofErr w:type="gramStart"/>
       <w:r>
         <w:rPr>
           <w:rFonts w:ascii="Consolas" w:eastAsia="Times New Roman" w:hAnsi="Consolas" w:cs="Times New Roman"/>
@@ -12515,7 +13098,20 @@
           <w:lang w:val="en-US" w:eastAsia="fr-FR"/>
           <w14:ligatures w14:val="none"/>
         </w:rPr>
-        <w:t>./TP1/API/simple-</w:t>
+        <w:t>.</w:t>
+      </w:r>
+      <w:proofErr w:type="gramEnd"/>
+      <w:r>
+        <w:rPr>
+          <w:rFonts w:ascii="Consolas" w:eastAsia="Times New Roman" w:hAnsi="Consolas" w:cs="Times New Roman"/>
+          <w:color w:val="CE9178"/>
+          <w:kern w:val="0"/>
+          <w:sz w:val="21"/>
+          <w:szCs w:val="21"/>
+          <w:lang w:val="en-US" w:eastAsia="fr-FR"/>
+          <w14:ligatures w14:val="none"/>
+        </w:rPr>
+        <w:t>/TP1/API/simple-</w:t>
       </w:r>
       <w:proofErr w:type="spellStart"/>
       <w:r>
@@ -12604,7 +13200,20 @@
           <w:lang w:val="en-US" w:eastAsia="fr-FR"/>
           <w14:ligatures w14:val="none"/>
         </w:rPr>
-        <w:t xml:space="preserve">${{ </w:t>
+        <w:t>$</w:t>
+      </w:r>
+      <w:proofErr w:type="gramStart"/>
+      <w:r>
+        <w:rPr>
+          <w:rFonts w:ascii="Consolas" w:eastAsia="Times New Roman" w:hAnsi="Consolas" w:cs="Times New Roman"/>
+          <w:color w:val="CE9178"/>
+          <w:kern w:val="0"/>
+          <w:sz w:val="21"/>
+          <w:szCs w:val="21"/>
+          <w:lang w:val="en-US" w:eastAsia="fr-FR"/>
+          <w14:ligatures w14:val="none"/>
+        </w:rPr>
+        <w:t xml:space="preserve">{{ </w:t>
       </w:r>
       <w:proofErr w:type="spellStart"/>
       <w:r>
@@ -12617,7 +13226,20 @@
           <w:lang w:val="en-US" w:eastAsia="fr-FR"/>
           <w14:ligatures w14:val="none"/>
         </w:rPr>
-        <w:t>secrets.DOCKERHUB_USERNAME</w:t>
+        <w:t>secrets</w:t>
+      </w:r>
+      <w:proofErr w:type="gramEnd"/>
+      <w:r>
+        <w:rPr>
+          <w:rFonts w:ascii="Consolas" w:eastAsia="Times New Roman" w:hAnsi="Consolas" w:cs="Times New Roman"/>
+          <w:color w:val="CE9178"/>
+          <w:kern w:val="0"/>
+          <w:sz w:val="21"/>
+          <w:szCs w:val="21"/>
+          <w:lang w:val="en-US" w:eastAsia="fr-FR"/>
+          <w14:ligatures w14:val="none"/>
+        </w:rPr>
+        <w:t>.DOCKERHUB_USERNAME</w:t>
       </w:r>
       <w:proofErr w:type="spellEnd"/>
       <w:r>
@@ -12707,7 +13329,20 @@
           <w:lang w:val="en-US" w:eastAsia="fr-FR"/>
           <w14:ligatures w14:val="none"/>
         </w:rPr>
-        <w:t xml:space="preserve">${{ </w:t>
+        <w:t>$</w:t>
+      </w:r>
+      <w:proofErr w:type="gramStart"/>
+      <w:r>
+        <w:rPr>
+          <w:rFonts w:ascii="Consolas" w:eastAsia="Times New Roman" w:hAnsi="Consolas" w:cs="Times New Roman"/>
+          <w:color w:val="CE9178"/>
+          <w:kern w:val="0"/>
+          <w:sz w:val="21"/>
+          <w:szCs w:val="21"/>
+          <w:lang w:val="en-US" w:eastAsia="fr-FR"/>
+          <w14:ligatures w14:val="none"/>
+        </w:rPr>
+        <w:t xml:space="preserve">{{ </w:t>
       </w:r>
       <w:proofErr w:type="spellStart"/>
       <w:r>
@@ -12723,6 +13358,7 @@
         <w:t>github.ref</w:t>
       </w:r>
       <w:proofErr w:type="spellEnd"/>
+      <w:proofErr w:type="gramEnd"/>
       <w:r>
         <w:rPr>
           <w:rFonts w:ascii="Consolas" w:eastAsia="Times New Roman" w:hAnsi="Consolas" w:cs="Times New Roman"/>
@@ -12874,8 +13510,22 @@
           <w:lang w:val="en-US" w:eastAsia="fr-FR"/>
           <w14:ligatures w14:val="none"/>
         </w:rPr>
-        <w:t>docker/build-push-action@v3</w:t>
-      </w:r>
+        <w:t>docker/build-push-action@</w:t>
+      </w:r>
+      <w:proofErr w:type="gramStart"/>
+      <w:r>
+        <w:rPr>
+          <w:rFonts w:ascii="Consolas" w:eastAsia="Times New Roman" w:hAnsi="Consolas" w:cs="Times New Roman"/>
+          <w:color w:val="CE9178"/>
+          <w:kern w:val="0"/>
+          <w:sz w:val="21"/>
+          <w:szCs w:val="21"/>
+          <w:lang w:val="en-US" w:eastAsia="fr-FR"/>
+          <w14:ligatures w14:val="none"/>
+        </w:rPr>
+        <w:t>v3</w:t>
+      </w:r>
+      <w:proofErr w:type="gramEnd"/>
     </w:p>
     <w:p>
       <w:pPr>
@@ -12966,6 +13616,7 @@
         </w:rPr>
         <w:t>context</w:t>
       </w:r>
+      <w:proofErr w:type="gramStart"/>
       <w:r>
         <w:rPr>
           <w:rFonts w:ascii="Consolas" w:eastAsia="Times New Roman" w:hAnsi="Consolas" w:cs="Times New Roman"/>
@@ -12988,7 +13639,20 @@
           <w:lang w:val="en-US" w:eastAsia="fr-FR"/>
           <w14:ligatures w14:val="none"/>
         </w:rPr>
-        <w:t>./TP1</w:t>
+        <w:t>.</w:t>
+      </w:r>
+      <w:proofErr w:type="gramEnd"/>
+      <w:r>
+        <w:rPr>
+          <w:rFonts w:ascii="Consolas" w:eastAsia="Times New Roman" w:hAnsi="Consolas" w:cs="Times New Roman"/>
+          <w:color w:val="CE9178"/>
+          <w:kern w:val="0"/>
+          <w:sz w:val="21"/>
+          <w:szCs w:val="21"/>
+          <w:lang w:val="en-US" w:eastAsia="fr-FR"/>
+          <w14:ligatures w14:val="none"/>
+        </w:rPr>
+        <w:t>/TP1</w:t>
       </w:r>
     </w:p>
     <w:p>
@@ -13051,7 +13715,20 @@
           <w:lang w:val="en-US" w:eastAsia="fr-FR"/>
           <w14:ligatures w14:val="none"/>
         </w:rPr>
-        <w:t xml:space="preserve">${{ </w:t>
+        <w:t>$</w:t>
+      </w:r>
+      <w:proofErr w:type="gramStart"/>
+      <w:r>
+        <w:rPr>
+          <w:rFonts w:ascii="Consolas" w:eastAsia="Times New Roman" w:hAnsi="Consolas" w:cs="Times New Roman"/>
+          <w:color w:val="CE9178"/>
+          <w:kern w:val="0"/>
+          <w:sz w:val="21"/>
+          <w:szCs w:val="21"/>
+          <w:lang w:val="en-US" w:eastAsia="fr-FR"/>
+          <w14:ligatures w14:val="none"/>
+        </w:rPr>
+        <w:t xml:space="preserve">{{ </w:t>
       </w:r>
       <w:proofErr w:type="spellStart"/>
       <w:r>
@@ -13064,7 +13741,20 @@
           <w:lang w:val="en-US" w:eastAsia="fr-FR"/>
           <w14:ligatures w14:val="none"/>
         </w:rPr>
-        <w:t>secrets.DOCKERHUB_USERNAME</w:t>
+        <w:t>secrets</w:t>
+      </w:r>
+      <w:proofErr w:type="gramEnd"/>
+      <w:r>
+        <w:rPr>
+          <w:rFonts w:ascii="Consolas" w:eastAsia="Times New Roman" w:hAnsi="Consolas" w:cs="Times New Roman"/>
+          <w:color w:val="CE9178"/>
+          <w:kern w:val="0"/>
+          <w:sz w:val="21"/>
+          <w:szCs w:val="21"/>
+          <w:lang w:val="en-US" w:eastAsia="fr-FR"/>
+          <w14:ligatures w14:val="none"/>
+        </w:rPr>
+        <w:t>.DOCKERHUB_USERNAME</w:t>
       </w:r>
       <w:proofErr w:type="spellEnd"/>
       <w:r>
@@ -13232,8 +13922,22 @@
           <w:lang w:val="en-US" w:eastAsia="fr-FR"/>
           <w14:ligatures w14:val="none"/>
         </w:rPr>
-        <w:t>docker/build-push-action@v3</w:t>
-      </w:r>
+        <w:t>docker/build-push-action@</w:t>
+      </w:r>
+      <w:proofErr w:type="gramStart"/>
+      <w:r>
+        <w:rPr>
+          <w:rFonts w:ascii="Consolas" w:eastAsia="Times New Roman" w:hAnsi="Consolas" w:cs="Times New Roman"/>
+          <w:color w:val="CE9178"/>
+          <w:kern w:val="0"/>
+          <w:sz w:val="21"/>
+          <w:szCs w:val="21"/>
+          <w:lang w:val="en-US" w:eastAsia="fr-FR"/>
+          <w14:ligatures w14:val="none"/>
+        </w:rPr>
+        <w:t>v3</w:t>
+      </w:r>
+      <w:proofErr w:type="gramEnd"/>
     </w:p>
     <w:p>
       <w:pPr>
@@ -13324,6 +14028,7 @@
         </w:rPr>
         <w:t>context</w:t>
       </w:r>
+      <w:proofErr w:type="gramStart"/>
       <w:r>
         <w:rPr>
           <w:rFonts w:ascii="Consolas" w:eastAsia="Times New Roman" w:hAnsi="Consolas" w:cs="Times New Roman"/>
@@ -13346,7 +14051,20 @@
           <w:lang w:val="en-US" w:eastAsia="fr-FR"/>
           <w14:ligatures w14:val="none"/>
         </w:rPr>
-        <w:t>./TP1/HTTP</w:t>
+        <w:t>.</w:t>
+      </w:r>
+      <w:proofErr w:type="gramEnd"/>
+      <w:r>
+        <w:rPr>
+          <w:rFonts w:ascii="Consolas" w:eastAsia="Times New Roman" w:hAnsi="Consolas" w:cs="Times New Roman"/>
+          <w:color w:val="CE9178"/>
+          <w:kern w:val="0"/>
+          <w:sz w:val="21"/>
+          <w:szCs w:val="21"/>
+          <w:lang w:val="en-US" w:eastAsia="fr-FR"/>
+          <w14:ligatures w14:val="none"/>
+        </w:rPr>
+        <w:t>/TP1/HTTP</w:t>
       </w:r>
     </w:p>
     <w:p>
@@ -13410,7 +14128,20 @@
           <w:lang w:val="en-US" w:eastAsia="fr-FR"/>
           <w14:ligatures w14:val="none"/>
         </w:rPr>
-        <w:t xml:space="preserve">${{ </w:t>
+        <w:t>$</w:t>
+      </w:r>
+      <w:proofErr w:type="gramStart"/>
+      <w:r>
+        <w:rPr>
+          <w:rFonts w:ascii="Consolas" w:eastAsia="Times New Roman" w:hAnsi="Consolas" w:cs="Times New Roman"/>
+          <w:color w:val="CE9178"/>
+          <w:kern w:val="0"/>
+          <w:sz w:val="21"/>
+          <w:szCs w:val="21"/>
+          <w:lang w:val="en-US" w:eastAsia="fr-FR"/>
+          <w14:ligatures w14:val="none"/>
+        </w:rPr>
+        <w:t xml:space="preserve">{{ </w:t>
       </w:r>
       <w:proofErr w:type="spellStart"/>
       <w:r>
@@ -13423,7 +14154,20 @@
           <w:lang w:val="en-US" w:eastAsia="fr-FR"/>
           <w14:ligatures w14:val="none"/>
         </w:rPr>
-        <w:t>secrets.DOCKERHUB_USERNAME</w:t>
+        <w:t>secrets</w:t>
+      </w:r>
+      <w:proofErr w:type="gramEnd"/>
+      <w:r>
+        <w:rPr>
+          <w:rFonts w:ascii="Consolas" w:eastAsia="Times New Roman" w:hAnsi="Consolas" w:cs="Times New Roman"/>
+          <w:color w:val="CE9178"/>
+          <w:kern w:val="0"/>
+          <w:sz w:val="21"/>
+          <w:szCs w:val="21"/>
+          <w:lang w:val="en-US" w:eastAsia="fr-FR"/>
+          <w14:ligatures w14:val="none"/>
+        </w:rPr>
+        <w:t>.DOCKERHUB_USERNAME</w:t>
       </w:r>
       <w:proofErr w:type="spellEnd"/>
       <w:r>
@@ -14132,8 +14876,22 @@
           <w:lang w:val="en-US" w:eastAsia="fr-FR"/>
           <w14:ligatures w14:val="none"/>
         </w:rPr>
-        <w:t>ubuntu-22.04</w:t>
-      </w:r>
+        <w:t>ubuntu-</w:t>
+      </w:r>
+      <w:proofErr w:type="gramStart"/>
+      <w:r>
+        <w:rPr>
+          <w:rFonts w:ascii="Consolas" w:eastAsia="Times New Roman" w:hAnsi="Consolas" w:cs="Times New Roman"/>
+          <w:color w:val="CE9178"/>
+          <w:kern w:val="0"/>
+          <w:sz w:val="21"/>
+          <w:szCs w:val="21"/>
+          <w:lang w:val="en-US" w:eastAsia="fr-FR"/>
+          <w14:ligatures w14:val="none"/>
+        </w:rPr>
+        <w:t>22.04</w:t>
+      </w:r>
+      <w:proofErr w:type="gramEnd"/>
     </w:p>
     <w:p>
       <w:pPr>
@@ -14465,8 +15223,22 @@
           <w:lang w:val="en-US" w:eastAsia="fr-FR"/>
           <w14:ligatures w14:val="none"/>
         </w:rPr>
-        <w:t>actions/setup-java@v3</w:t>
-      </w:r>
+        <w:t>actions/setup-java@</w:t>
+      </w:r>
+      <w:proofErr w:type="gramStart"/>
+      <w:r>
+        <w:rPr>
+          <w:rFonts w:ascii="Consolas" w:eastAsia="Times New Roman" w:hAnsi="Consolas" w:cs="Times New Roman"/>
+          <w:color w:val="CE9178"/>
+          <w:kern w:val="0"/>
+          <w:sz w:val="21"/>
+          <w:szCs w:val="21"/>
+          <w:lang w:val="en-US" w:eastAsia="fr-FR"/>
+          <w14:ligatures w14:val="none"/>
+        </w:rPr>
+        <w:t>v3</w:t>
+      </w:r>
+      <w:proofErr w:type="gramEnd"/>
     </w:p>
     <w:p>
       <w:pPr>
@@ -14951,8 +15723,22 @@
           <w:lang w:val="en-US" w:eastAsia="fr-FR"/>
           <w14:ligatures w14:val="none"/>
         </w:rPr>
-        <w:t xml:space="preserve"> clean verify</w:t>
-      </w:r>
+        <w:t xml:space="preserve"> clean </w:t>
+      </w:r>
+      <w:proofErr w:type="gramStart"/>
+      <w:r>
+        <w:rPr>
+          <w:rFonts w:ascii="Consolas" w:eastAsia="Times New Roman" w:hAnsi="Consolas" w:cs="Times New Roman"/>
+          <w:color w:val="CE9178"/>
+          <w:kern w:val="0"/>
+          <w:sz w:val="21"/>
+          <w:szCs w:val="21"/>
+          <w:lang w:val="en-US" w:eastAsia="fr-FR"/>
+          <w14:ligatures w14:val="none"/>
+        </w:rPr>
+        <w:t>verify</w:t>
+      </w:r>
+      <w:proofErr w:type="gramEnd"/>
     </w:p>
     <w:p>
       <w:pPr>
@@ -15143,8 +15929,22 @@
           <w:lang w:val="en-US" w:eastAsia="fr-FR"/>
           <w14:ligatures w14:val="none"/>
         </w:rPr>
-        <w:t>ubuntu-22.04</w:t>
-      </w:r>
+        <w:t>ubuntu-</w:t>
+      </w:r>
+      <w:proofErr w:type="gramStart"/>
+      <w:r>
+        <w:rPr>
+          <w:rFonts w:ascii="Consolas" w:eastAsia="Times New Roman" w:hAnsi="Consolas" w:cs="Times New Roman"/>
+          <w:color w:val="CE9178"/>
+          <w:kern w:val="0"/>
+          <w:sz w:val="21"/>
+          <w:szCs w:val="21"/>
+          <w:lang w:val="en-US" w:eastAsia="fr-FR"/>
+          <w14:ligatures w14:val="none"/>
+        </w:rPr>
+        <w:t>22.04</w:t>
+      </w:r>
+      <w:proofErr w:type="gramEnd"/>
     </w:p>
     <w:p>
       <w:pPr>
@@ -15461,7 +16261,20 @@
           <w:lang w:val="en-US" w:eastAsia="fr-FR"/>
           <w14:ligatures w14:val="none"/>
         </w:rPr>
-        <w:t xml:space="preserve">docker login -u ${{ </w:t>
+        <w:t>docker login -u $</w:t>
+      </w:r>
+      <w:proofErr w:type="gramStart"/>
+      <w:r>
+        <w:rPr>
+          <w:rFonts w:ascii="Consolas" w:eastAsia="Times New Roman" w:hAnsi="Consolas" w:cs="Times New Roman"/>
+          <w:color w:val="CE9178"/>
+          <w:kern w:val="0"/>
+          <w:sz w:val="21"/>
+          <w:szCs w:val="21"/>
+          <w:lang w:val="en-US" w:eastAsia="fr-FR"/>
+          <w14:ligatures w14:val="none"/>
+        </w:rPr>
+        <w:t xml:space="preserve">{{ </w:t>
       </w:r>
       <w:proofErr w:type="spellStart"/>
       <w:r>
@@ -15474,7 +16287,20 @@
           <w:lang w:val="en-US" w:eastAsia="fr-FR"/>
           <w14:ligatures w14:val="none"/>
         </w:rPr>
-        <w:t>secrets.DOCKERHUB_USERNAME</w:t>
+        <w:t>secrets</w:t>
+      </w:r>
+      <w:proofErr w:type="gramEnd"/>
+      <w:r>
+        <w:rPr>
+          <w:rFonts w:ascii="Consolas" w:eastAsia="Times New Roman" w:hAnsi="Consolas" w:cs="Times New Roman"/>
+          <w:color w:val="CE9178"/>
+          <w:kern w:val="0"/>
+          <w:sz w:val="21"/>
+          <w:szCs w:val="21"/>
+          <w:lang w:val="en-US" w:eastAsia="fr-FR"/>
+          <w14:ligatures w14:val="none"/>
+        </w:rPr>
+        <w:t>.DOCKERHUB_USERNAME</w:t>
       </w:r>
       <w:proofErr w:type="spellEnd"/>
       <w:r>
@@ -15655,8 +16481,22 @@
           <w:lang w:val="en-US" w:eastAsia="fr-FR"/>
           <w14:ligatures w14:val="none"/>
         </w:rPr>
-        <w:t>docker/build-push-action@v3</w:t>
-      </w:r>
+        <w:t>docker/build-push-action@</w:t>
+      </w:r>
+      <w:proofErr w:type="gramStart"/>
+      <w:r>
+        <w:rPr>
+          <w:rFonts w:ascii="Consolas" w:eastAsia="Times New Roman" w:hAnsi="Consolas" w:cs="Times New Roman"/>
+          <w:color w:val="CE9178"/>
+          <w:kern w:val="0"/>
+          <w:sz w:val="21"/>
+          <w:szCs w:val="21"/>
+          <w:lang w:val="en-US" w:eastAsia="fr-FR"/>
+          <w14:ligatures w14:val="none"/>
+        </w:rPr>
+        <w:t>v3</w:t>
+      </w:r>
+      <w:proofErr w:type="gramEnd"/>
     </w:p>
     <w:p>
       <w:pPr>
@@ -15747,6 +16587,7 @@
         </w:rPr>
         <w:t>context</w:t>
       </w:r>
+      <w:proofErr w:type="gramStart"/>
       <w:r>
         <w:rPr>
           <w:rFonts w:ascii="Consolas" w:eastAsia="Times New Roman" w:hAnsi="Consolas" w:cs="Times New Roman"/>
@@ -15769,7 +16610,20 @@
           <w:lang w:val="en-US" w:eastAsia="fr-FR"/>
           <w14:ligatures w14:val="none"/>
         </w:rPr>
-        <w:t>./TP1/API/simple-</w:t>
+        <w:t>.</w:t>
+      </w:r>
+      <w:proofErr w:type="gramEnd"/>
+      <w:r>
+        <w:rPr>
+          <w:rFonts w:ascii="Consolas" w:eastAsia="Times New Roman" w:hAnsi="Consolas" w:cs="Times New Roman"/>
+          <w:color w:val="CE9178"/>
+          <w:kern w:val="0"/>
+          <w:sz w:val="21"/>
+          <w:szCs w:val="21"/>
+          <w:lang w:val="en-US" w:eastAsia="fr-FR"/>
+          <w14:ligatures w14:val="none"/>
+        </w:rPr>
+        <w:t>/TP1/API/simple-</w:t>
       </w:r>
       <w:proofErr w:type="spellStart"/>
       <w:r>
@@ -15858,7 +16712,20 @@
           <w:lang w:val="en-US" w:eastAsia="fr-FR"/>
           <w14:ligatures w14:val="none"/>
         </w:rPr>
-        <w:t xml:space="preserve">${{ </w:t>
+        <w:t>$</w:t>
+      </w:r>
+      <w:proofErr w:type="gramStart"/>
+      <w:r>
+        <w:rPr>
+          <w:rFonts w:ascii="Consolas" w:eastAsia="Times New Roman" w:hAnsi="Consolas" w:cs="Times New Roman"/>
+          <w:color w:val="CE9178"/>
+          <w:kern w:val="0"/>
+          <w:sz w:val="21"/>
+          <w:szCs w:val="21"/>
+          <w:lang w:val="en-US" w:eastAsia="fr-FR"/>
+          <w14:ligatures w14:val="none"/>
+        </w:rPr>
+        <w:t xml:space="preserve">{{ </w:t>
       </w:r>
       <w:proofErr w:type="spellStart"/>
       <w:r>
@@ -15871,7 +16738,20 @@
           <w:lang w:val="en-US" w:eastAsia="fr-FR"/>
           <w14:ligatures w14:val="none"/>
         </w:rPr>
-        <w:t>secrets.DOCKERHUB_USERNAME</w:t>
+        <w:t>secrets</w:t>
+      </w:r>
+      <w:proofErr w:type="gramEnd"/>
+      <w:r>
+        <w:rPr>
+          <w:rFonts w:ascii="Consolas" w:eastAsia="Times New Roman" w:hAnsi="Consolas" w:cs="Times New Roman"/>
+          <w:color w:val="CE9178"/>
+          <w:kern w:val="0"/>
+          <w:sz w:val="21"/>
+          <w:szCs w:val="21"/>
+          <w:lang w:val="en-US" w:eastAsia="fr-FR"/>
+          <w14:ligatures w14:val="none"/>
+        </w:rPr>
+        <w:t>.DOCKERHUB_USERNAME</w:t>
       </w:r>
       <w:proofErr w:type="spellEnd"/>
       <w:r>
@@ -15961,7 +16841,20 @@
           <w:lang w:val="en-US" w:eastAsia="fr-FR"/>
           <w14:ligatures w14:val="none"/>
         </w:rPr>
-        <w:t xml:space="preserve">${{ </w:t>
+        <w:t>$</w:t>
+      </w:r>
+      <w:proofErr w:type="gramStart"/>
+      <w:r>
+        <w:rPr>
+          <w:rFonts w:ascii="Consolas" w:eastAsia="Times New Roman" w:hAnsi="Consolas" w:cs="Times New Roman"/>
+          <w:color w:val="CE9178"/>
+          <w:kern w:val="0"/>
+          <w:sz w:val="21"/>
+          <w:szCs w:val="21"/>
+          <w:lang w:val="en-US" w:eastAsia="fr-FR"/>
+          <w14:ligatures w14:val="none"/>
+        </w:rPr>
+        <w:t xml:space="preserve">{{ </w:t>
       </w:r>
       <w:proofErr w:type="spellStart"/>
       <w:r>
@@ -15977,6 +16870,7 @@
         <w:t>github.ref</w:t>
       </w:r>
       <w:proofErr w:type="spellEnd"/>
+      <w:proofErr w:type="gramEnd"/>
       <w:r>
         <w:rPr>
           <w:rFonts w:ascii="Consolas" w:eastAsia="Times New Roman" w:hAnsi="Consolas" w:cs="Times New Roman"/>
@@ -16128,8 +17022,22 @@
           <w:lang w:val="en-US" w:eastAsia="fr-FR"/>
           <w14:ligatures w14:val="none"/>
         </w:rPr>
-        <w:t>docker/build-push-action@v3</w:t>
-      </w:r>
+        <w:t>docker/build-push-action@</w:t>
+      </w:r>
+      <w:proofErr w:type="gramStart"/>
+      <w:r>
+        <w:rPr>
+          <w:rFonts w:ascii="Consolas" w:eastAsia="Times New Roman" w:hAnsi="Consolas" w:cs="Times New Roman"/>
+          <w:color w:val="CE9178"/>
+          <w:kern w:val="0"/>
+          <w:sz w:val="21"/>
+          <w:szCs w:val="21"/>
+          <w:lang w:val="en-US" w:eastAsia="fr-FR"/>
+          <w14:ligatures w14:val="none"/>
+        </w:rPr>
+        <w:t>v3</w:t>
+      </w:r>
+      <w:proofErr w:type="gramEnd"/>
     </w:p>
     <w:p>
       <w:pPr>
@@ -16220,6 +17128,7 @@
         </w:rPr>
         <w:t>context</w:t>
       </w:r>
+      <w:proofErr w:type="gramStart"/>
       <w:r>
         <w:rPr>
           <w:rFonts w:ascii="Consolas" w:eastAsia="Times New Roman" w:hAnsi="Consolas" w:cs="Times New Roman"/>
@@ -16242,7 +17151,20 @@
           <w:lang w:val="en-US" w:eastAsia="fr-FR"/>
           <w14:ligatures w14:val="none"/>
         </w:rPr>
-        <w:t>./TP1</w:t>
+        <w:t>.</w:t>
+      </w:r>
+      <w:proofErr w:type="gramEnd"/>
+      <w:r>
+        <w:rPr>
+          <w:rFonts w:ascii="Consolas" w:eastAsia="Times New Roman" w:hAnsi="Consolas" w:cs="Times New Roman"/>
+          <w:color w:val="CE9178"/>
+          <w:kern w:val="0"/>
+          <w:sz w:val="21"/>
+          <w:szCs w:val="21"/>
+          <w:lang w:val="en-US" w:eastAsia="fr-FR"/>
+          <w14:ligatures w14:val="none"/>
+        </w:rPr>
+        <w:t>/TP1</w:t>
       </w:r>
     </w:p>
     <w:p>
@@ -16305,7 +17227,20 @@
           <w:lang w:val="en-US" w:eastAsia="fr-FR"/>
           <w14:ligatures w14:val="none"/>
         </w:rPr>
-        <w:t xml:space="preserve">${{ </w:t>
+        <w:t>$</w:t>
+      </w:r>
+      <w:proofErr w:type="gramStart"/>
+      <w:r>
+        <w:rPr>
+          <w:rFonts w:ascii="Consolas" w:eastAsia="Times New Roman" w:hAnsi="Consolas" w:cs="Times New Roman"/>
+          <w:color w:val="CE9178"/>
+          <w:kern w:val="0"/>
+          <w:sz w:val="21"/>
+          <w:szCs w:val="21"/>
+          <w:lang w:val="en-US" w:eastAsia="fr-FR"/>
+          <w14:ligatures w14:val="none"/>
+        </w:rPr>
+        <w:t xml:space="preserve">{{ </w:t>
       </w:r>
       <w:proofErr w:type="spellStart"/>
       <w:r>
@@ -16318,7 +17253,20 @@
           <w:lang w:val="en-US" w:eastAsia="fr-FR"/>
           <w14:ligatures w14:val="none"/>
         </w:rPr>
-        <w:t>secrets.DOCKERHUB_USERNAME</w:t>
+        <w:t>secrets</w:t>
+      </w:r>
+      <w:proofErr w:type="gramEnd"/>
+      <w:r>
+        <w:rPr>
+          <w:rFonts w:ascii="Consolas" w:eastAsia="Times New Roman" w:hAnsi="Consolas" w:cs="Times New Roman"/>
+          <w:color w:val="CE9178"/>
+          <w:kern w:val="0"/>
+          <w:sz w:val="21"/>
+          <w:szCs w:val="21"/>
+          <w:lang w:val="en-US" w:eastAsia="fr-FR"/>
+          <w14:ligatures w14:val="none"/>
+        </w:rPr>
+        <w:t>.DOCKERHUB_USERNAME</w:t>
       </w:r>
       <w:proofErr w:type="spellEnd"/>
       <w:r>
@@ -16408,7 +17356,20 @@
           <w:lang w:val="en-US" w:eastAsia="fr-FR"/>
           <w14:ligatures w14:val="none"/>
         </w:rPr>
-        <w:t xml:space="preserve">${{ </w:t>
+        <w:t>$</w:t>
+      </w:r>
+      <w:proofErr w:type="gramStart"/>
+      <w:r>
+        <w:rPr>
+          <w:rFonts w:ascii="Consolas" w:eastAsia="Times New Roman" w:hAnsi="Consolas" w:cs="Times New Roman"/>
+          <w:color w:val="CE9178"/>
+          <w:kern w:val="0"/>
+          <w:sz w:val="21"/>
+          <w:szCs w:val="21"/>
+          <w:lang w:val="en-US" w:eastAsia="fr-FR"/>
+          <w14:ligatures w14:val="none"/>
+        </w:rPr>
+        <w:t xml:space="preserve">{{ </w:t>
       </w:r>
       <w:proofErr w:type="spellStart"/>
       <w:r>
@@ -16424,6 +17385,7 @@
         <w:t>github.ref</w:t>
       </w:r>
       <w:proofErr w:type="spellEnd"/>
+      <w:proofErr w:type="gramEnd"/>
       <w:r>
         <w:rPr>
           <w:rFonts w:ascii="Consolas" w:eastAsia="Times New Roman" w:hAnsi="Consolas" w:cs="Times New Roman"/>
@@ -16575,8 +17537,22 @@
           <w:lang w:val="en-US" w:eastAsia="fr-FR"/>
           <w14:ligatures w14:val="none"/>
         </w:rPr>
-        <w:t>docker/build-push-action@v3</w:t>
-      </w:r>
+        <w:t>docker/build-push-action@</w:t>
+      </w:r>
+      <w:proofErr w:type="gramStart"/>
+      <w:r>
+        <w:rPr>
+          <w:rFonts w:ascii="Consolas" w:eastAsia="Times New Roman" w:hAnsi="Consolas" w:cs="Times New Roman"/>
+          <w:color w:val="CE9178"/>
+          <w:kern w:val="0"/>
+          <w:sz w:val="21"/>
+          <w:szCs w:val="21"/>
+          <w:lang w:val="en-US" w:eastAsia="fr-FR"/>
+          <w14:ligatures w14:val="none"/>
+        </w:rPr>
+        <w:t>v3</w:t>
+      </w:r>
+      <w:proofErr w:type="gramEnd"/>
     </w:p>
     <w:p>
       <w:pPr>
@@ -16667,6 +17643,7 @@
         </w:rPr>
         <w:t>context</w:t>
       </w:r>
+      <w:proofErr w:type="gramStart"/>
       <w:r>
         <w:rPr>
           <w:rFonts w:ascii="Consolas" w:eastAsia="Times New Roman" w:hAnsi="Consolas" w:cs="Times New Roman"/>
@@ -16689,7 +17666,20 @@
           <w:lang w:val="en-US" w:eastAsia="fr-FR"/>
           <w14:ligatures w14:val="none"/>
         </w:rPr>
-        <w:t>./TP1/HTTP</w:t>
+        <w:t>.</w:t>
+      </w:r>
+      <w:proofErr w:type="gramEnd"/>
+      <w:r>
+        <w:rPr>
+          <w:rFonts w:ascii="Consolas" w:eastAsia="Times New Roman" w:hAnsi="Consolas" w:cs="Times New Roman"/>
+          <w:color w:val="CE9178"/>
+          <w:kern w:val="0"/>
+          <w:sz w:val="21"/>
+          <w:szCs w:val="21"/>
+          <w:lang w:val="en-US" w:eastAsia="fr-FR"/>
+          <w14:ligatures w14:val="none"/>
+        </w:rPr>
+        <w:t>/TP1/HTTP</w:t>
       </w:r>
     </w:p>
     <w:p>
@@ -16752,7 +17742,20 @@
           <w:lang w:val="en-US" w:eastAsia="fr-FR"/>
           <w14:ligatures w14:val="none"/>
         </w:rPr>
-        <w:t xml:space="preserve">${{ </w:t>
+        <w:t>$</w:t>
+      </w:r>
+      <w:proofErr w:type="gramStart"/>
+      <w:r>
+        <w:rPr>
+          <w:rFonts w:ascii="Consolas" w:eastAsia="Times New Roman" w:hAnsi="Consolas" w:cs="Times New Roman"/>
+          <w:color w:val="CE9178"/>
+          <w:kern w:val="0"/>
+          <w:sz w:val="21"/>
+          <w:szCs w:val="21"/>
+          <w:lang w:val="en-US" w:eastAsia="fr-FR"/>
+          <w14:ligatures w14:val="none"/>
+        </w:rPr>
+        <w:t xml:space="preserve">{{ </w:t>
       </w:r>
       <w:proofErr w:type="spellStart"/>
       <w:r>
@@ -16765,7 +17768,20 @@
           <w:lang w:val="en-US" w:eastAsia="fr-FR"/>
           <w14:ligatures w14:val="none"/>
         </w:rPr>
-        <w:t>secrets.DOCKERHUB_USERNAME</w:t>
+        <w:t>secrets</w:t>
+      </w:r>
+      <w:proofErr w:type="gramEnd"/>
+      <w:r>
+        <w:rPr>
+          <w:rFonts w:ascii="Consolas" w:eastAsia="Times New Roman" w:hAnsi="Consolas" w:cs="Times New Roman"/>
+          <w:color w:val="CE9178"/>
+          <w:kern w:val="0"/>
+          <w:sz w:val="21"/>
+          <w:szCs w:val="21"/>
+          <w:lang w:val="en-US" w:eastAsia="fr-FR"/>
+          <w14:ligatures w14:val="none"/>
+        </w:rPr>
+        <w:t>.DOCKERHUB_USERNAME</w:t>
       </w:r>
       <w:proofErr w:type="spellEnd"/>
       <w:r>
@@ -16855,7 +17871,20 @@
           <w:lang w:val="en-US" w:eastAsia="fr-FR"/>
           <w14:ligatures w14:val="none"/>
         </w:rPr>
-        <w:t xml:space="preserve">${{ </w:t>
+        <w:t>$</w:t>
+      </w:r>
+      <w:proofErr w:type="gramStart"/>
+      <w:r>
+        <w:rPr>
+          <w:rFonts w:ascii="Consolas" w:eastAsia="Times New Roman" w:hAnsi="Consolas" w:cs="Times New Roman"/>
+          <w:color w:val="CE9178"/>
+          <w:kern w:val="0"/>
+          <w:sz w:val="21"/>
+          <w:szCs w:val="21"/>
+          <w:lang w:val="en-US" w:eastAsia="fr-FR"/>
+          <w14:ligatures w14:val="none"/>
+        </w:rPr>
+        <w:t xml:space="preserve">{{ </w:t>
       </w:r>
       <w:proofErr w:type="spellStart"/>
       <w:r>
@@ -16871,6 +17900,7 @@
         <w:t>github.ref</w:t>
       </w:r>
       <w:proofErr w:type="spellEnd"/>
+      <w:proofErr w:type="gramEnd"/>
       <w:r>
         <w:rPr>
           <w:rFonts w:ascii="Consolas" w:eastAsia="Times New Roman" w:hAnsi="Consolas" w:cs="Times New Roman"/>
@@ -16924,6 +17954,7 @@
           <w:shd w:val="clear" w:color="auto" w:fill="FFFFFF"/>
         </w:rPr>
       </w:pPr>
+      <w:proofErr w:type="gramStart"/>
       <w:r>
         <w:rPr>
           <w:rStyle w:val="lev"/>
@@ -16944,7 +17975,19 @@
           <w:szCs w:val="21"/>
           <w:shd w:val="clear" w:color="auto" w:fill="FFFFFF"/>
         </w:rPr>
-        <w:t>keytp2</w:t>
+        <w:t>keytp</w:t>
+      </w:r>
+      <w:proofErr w:type="gramEnd"/>
+      <w:r>
+        <w:rPr>
+          <w:rStyle w:val="sw-body-sm"/>
+          <w:rFonts w:ascii="Arial" w:hAnsi="Arial" w:cs="Arial"/>
+          <w:color w:val="3E4357"/>
+          <w:sz w:val="21"/>
+          <w:szCs w:val="21"/>
+          <w:shd w:val="clear" w:color="auto" w:fill="FFFFFF"/>
+        </w:rPr>
+        <w:t>2</w:t>
       </w:r>
     </w:p>
     <w:p>
@@ -17052,8 +18095,16 @@
         <w:rPr>
           <w:lang w:val="en-US"/>
         </w:rPr>
-        <w:t xml:space="preserve"> contains my key ssh</w:t>
-      </w:r>
+        <w:t xml:space="preserve"> contains my key </w:t>
+      </w:r>
+      <w:proofErr w:type="gramStart"/>
+      <w:r>
+        <w:rPr>
+          <w:lang w:val="en-US"/>
+        </w:rPr>
+        <w:t>ssh</w:t>
+      </w:r>
+      <w:proofErr w:type="gramEnd"/>
     </w:p>
     <w:p>
       <w:pPr>
@@ -17544,17 +18595,31 @@
         <w:t xml:space="preserve">: </w:t>
       </w:r>
       <w:proofErr w:type="spellStart"/>
-      <w:r>
-        <w:rPr>
-          <w:rFonts w:ascii="Consolas" w:eastAsia="Times New Roman" w:hAnsi="Consolas" w:cs="Times New Roman"/>
-          <w:color w:val="CE9178"/>
-          <w:kern w:val="0"/>
-          <w:sz w:val="21"/>
-          <w:szCs w:val="21"/>
-          <w:lang w:val="en-US" w:eastAsia="fr-FR"/>
-          <w14:ligatures w14:val="none"/>
-        </w:rPr>
-        <w:t>guillaume.lecornec.takima.cloud</w:t>
+      <w:proofErr w:type="gramStart"/>
+      <w:r>
+        <w:rPr>
+          <w:rFonts w:ascii="Consolas" w:eastAsia="Times New Roman" w:hAnsi="Consolas" w:cs="Times New Roman"/>
+          <w:color w:val="CE9178"/>
+          <w:kern w:val="0"/>
+          <w:sz w:val="21"/>
+          <w:szCs w:val="21"/>
+          <w:lang w:val="en-US" w:eastAsia="fr-FR"/>
+          <w14:ligatures w14:val="none"/>
+        </w:rPr>
+        <w:t>guillaume.lecornec</w:t>
+      </w:r>
+      <w:proofErr w:type="gramEnd"/>
+      <w:r>
+        <w:rPr>
+          <w:rFonts w:ascii="Consolas" w:eastAsia="Times New Roman" w:hAnsi="Consolas" w:cs="Times New Roman"/>
+          <w:color w:val="CE9178"/>
+          <w:kern w:val="0"/>
+          <w:sz w:val="21"/>
+          <w:szCs w:val="21"/>
+          <w:lang w:val="en-US" w:eastAsia="fr-FR"/>
+          <w14:ligatures w14:val="none"/>
+        </w:rPr>
+        <w:t>.takima.cloud</w:t>
       </w:r>
       <w:proofErr w:type="spellEnd"/>
     </w:p>
@@ -18095,6 +19160,7 @@
         </w:rPr>
         <w:t xml:space="preserve">: </w:t>
       </w:r>
+      <w:proofErr w:type="gramStart"/>
       <w:r>
         <w:rPr>
           <w:rFonts w:ascii="Consolas" w:eastAsia="Times New Roman" w:hAnsi="Consolas" w:cs="Times New Roman"/>
@@ -18107,6 +19173,7 @@
         </w:rPr>
         <w:t>false</w:t>
       </w:r>
+      <w:proofErr w:type="gramEnd"/>
     </w:p>
     <w:p>
       <w:pPr>
@@ -18158,6 +19225,7 @@
         </w:rPr>
         <w:t xml:space="preserve">: </w:t>
       </w:r>
+      <w:proofErr w:type="gramStart"/>
       <w:r>
         <w:rPr>
           <w:rFonts w:ascii="Consolas" w:eastAsia="Times New Roman" w:hAnsi="Consolas" w:cs="Times New Roman"/>
@@ -18170,6 +19238,7 @@
         </w:rPr>
         <w:t>true</w:t>
       </w:r>
+      <w:proofErr w:type="gramEnd"/>
     </w:p>
     <w:p>
       <w:pPr>
@@ -20231,6 +21300,1216 @@
         <w:t>.yml</w:t>
       </w:r>
       <w:proofErr w:type="spellEnd"/>
+    </w:p>
+    <w:p>
+      <w:pPr>
+        <w:spacing w:before="100" w:beforeAutospacing="1" w:after="100" w:afterAutospacing="1" w:line="240" w:lineRule="auto"/>
+        <w:rPr>
+          <w:rFonts w:ascii="Times New Roman" w:eastAsia="Times New Roman" w:hAnsi="Times New Roman" w:cs="Times New Roman"/>
+          <w:kern w:val="0"/>
+          <w:sz w:val="24"/>
+          <w:szCs w:val="24"/>
+          <w:lang w:val="en-US" w:eastAsia="fr-FR"/>
+          <w14:ligatures w14:val="none"/>
+        </w:rPr>
+      </w:pPr>
+      <w:proofErr w:type="spellStart"/>
+      <w:r>
+        <w:rPr>
+          <w:rFonts w:ascii="Times New Roman" w:eastAsia="Times New Roman" w:hAnsi="Times New Roman" w:cs="Times New Roman"/>
+          <w:kern w:val="0"/>
+          <w:sz w:val="24"/>
+          <w:szCs w:val="24"/>
+          <w:lang w:val="en-US" w:eastAsia="fr-FR"/>
+          <w14:ligatures w14:val="none"/>
+        </w:rPr>
+        <w:t>glecornec@GuillaumeLcc</w:t>
+      </w:r>
+      <w:proofErr w:type="spellEnd"/>
+      <w:r>
+        <w:rPr>
+          <w:rFonts w:ascii="Times New Roman" w:eastAsia="Times New Roman" w:hAnsi="Times New Roman" w:cs="Times New Roman"/>
+          <w:kern w:val="0"/>
+          <w:sz w:val="24"/>
+          <w:szCs w:val="24"/>
+          <w:lang w:val="en-US" w:eastAsia="fr-FR"/>
+          <w14:ligatures w14:val="none"/>
+        </w:rPr>
+        <w:t>:/</w:t>
+      </w:r>
+      <w:proofErr w:type="spellStart"/>
+      <w:r>
+        <w:rPr>
+          <w:rFonts w:ascii="Times New Roman" w:eastAsia="Times New Roman" w:hAnsi="Times New Roman" w:cs="Times New Roman"/>
+          <w:kern w:val="0"/>
+          <w:sz w:val="24"/>
+          <w:szCs w:val="24"/>
+          <w:lang w:val="en-US" w:eastAsia="fr-FR"/>
+          <w14:ligatures w14:val="none"/>
+        </w:rPr>
+        <w:t>mnt</w:t>
+      </w:r>
+      <w:proofErr w:type="spellEnd"/>
+      <w:r>
+        <w:rPr>
+          <w:rFonts w:ascii="Times New Roman" w:eastAsia="Times New Roman" w:hAnsi="Times New Roman" w:cs="Times New Roman"/>
+          <w:kern w:val="0"/>
+          <w:sz w:val="24"/>
+          <w:szCs w:val="24"/>
+          <w:lang w:val="en-US" w:eastAsia="fr-FR"/>
+          <w14:ligatures w14:val="none"/>
+        </w:rPr>
+        <w:t>/c/Users/Le Cornec/Desktop/EPF/DevOps/my-project/ansible/inventories$ ansible-playbook -</w:t>
+      </w:r>
+      <w:proofErr w:type="spellStart"/>
+      <w:r>
+        <w:rPr>
+          <w:rFonts w:ascii="Times New Roman" w:eastAsia="Times New Roman" w:hAnsi="Times New Roman" w:cs="Times New Roman"/>
+          <w:kern w:val="0"/>
+          <w:sz w:val="24"/>
+          <w:szCs w:val="24"/>
+          <w:lang w:val="en-US" w:eastAsia="fr-FR"/>
+          <w14:ligatures w14:val="none"/>
+        </w:rPr>
+        <w:t>i</w:t>
+      </w:r>
+      <w:proofErr w:type="spellEnd"/>
+      <w:r>
+        <w:rPr>
+          <w:rFonts w:ascii="Times New Roman" w:eastAsia="Times New Roman" w:hAnsi="Times New Roman" w:cs="Times New Roman"/>
+          <w:kern w:val="0"/>
+          <w:sz w:val="24"/>
+          <w:szCs w:val="24"/>
+          <w:lang w:val="en-US" w:eastAsia="fr-FR"/>
+          <w14:ligatures w14:val="none"/>
+        </w:rPr>
+        <w:t xml:space="preserve"> </w:t>
+      </w:r>
+      <w:proofErr w:type="spellStart"/>
+      <w:r>
+        <w:rPr>
+          <w:rFonts w:ascii="Times New Roman" w:eastAsia="Times New Roman" w:hAnsi="Times New Roman" w:cs="Times New Roman"/>
+          <w:kern w:val="0"/>
+          <w:sz w:val="24"/>
+          <w:szCs w:val="24"/>
+          <w:lang w:val="en-US" w:eastAsia="fr-FR"/>
+          <w14:ligatures w14:val="none"/>
+        </w:rPr>
+        <w:t>setup.yml</w:t>
+      </w:r>
+      <w:proofErr w:type="spellEnd"/>
+      <w:r>
+        <w:rPr>
+          <w:rFonts w:ascii="Times New Roman" w:eastAsia="Times New Roman" w:hAnsi="Times New Roman" w:cs="Times New Roman"/>
+          <w:kern w:val="0"/>
+          <w:sz w:val="24"/>
+          <w:szCs w:val="24"/>
+          <w:lang w:val="en-US" w:eastAsia="fr-FR"/>
+          <w14:ligatures w14:val="none"/>
+        </w:rPr>
+        <w:t xml:space="preserve"> </w:t>
+      </w:r>
+      <w:proofErr w:type="spellStart"/>
+      <w:r>
+        <w:rPr>
+          <w:rFonts w:ascii="Times New Roman" w:eastAsia="Times New Roman" w:hAnsi="Times New Roman" w:cs="Times New Roman"/>
+          <w:kern w:val="0"/>
+          <w:sz w:val="24"/>
+          <w:szCs w:val="24"/>
+          <w:lang w:val="en-US" w:eastAsia="fr-FR"/>
+          <w14:ligatures w14:val="none"/>
+        </w:rPr>
+        <w:t>install_docker.yml</w:t>
+      </w:r>
+      <w:proofErr w:type="spellEnd"/>
+    </w:p>
+    <w:p>
+      <w:pPr>
+        <w:spacing w:before="100" w:beforeAutospacing="1" w:after="100" w:afterAutospacing="1" w:line="240" w:lineRule="auto"/>
+        <w:rPr>
+          <w:rFonts w:ascii="Times New Roman" w:eastAsia="Times New Roman" w:hAnsi="Times New Roman" w:cs="Times New Roman"/>
+          <w:kern w:val="0"/>
+          <w:sz w:val="24"/>
+          <w:szCs w:val="24"/>
+          <w:lang w:val="en-US" w:eastAsia="fr-FR"/>
+          <w14:ligatures w14:val="none"/>
+        </w:rPr>
+      </w:pPr>
+    </w:p>
+    <w:p>
+      <w:pPr>
+        <w:spacing w:before="100" w:beforeAutospacing="1" w:after="100" w:afterAutospacing="1" w:line="240" w:lineRule="auto"/>
+        <w:rPr>
+          <w:rFonts w:ascii="Times New Roman" w:eastAsia="Times New Roman" w:hAnsi="Times New Roman" w:cs="Times New Roman"/>
+          <w:kern w:val="0"/>
+          <w:sz w:val="24"/>
+          <w:szCs w:val="24"/>
+          <w:lang w:val="en-US" w:eastAsia="fr-FR"/>
+          <w14:ligatures w14:val="none"/>
+        </w:rPr>
+      </w:pPr>
+      <w:r>
+        <w:rPr>
+          <w:rFonts w:ascii="Times New Roman" w:eastAsia="Times New Roman" w:hAnsi="Times New Roman" w:cs="Times New Roman"/>
+          <w:kern w:val="0"/>
+          <w:sz w:val="24"/>
+          <w:szCs w:val="24"/>
+          <w:lang w:val="en-US" w:eastAsia="fr-FR"/>
+          <w14:ligatures w14:val="none"/>
+        </w:rPr>
+        <w:t>PLAY [all] ************************************************************************************************************************************************</w:t>
+      </w:r>
+    </w:p>
+    <w:p>
+      <w:pPr>
+        <w:spacing w:before="100" w:beforeAutospacing="1" w:after="100" w:afterAutospacing="1" w:line="240" w:lineRule="auto"/>
+        <w:rPr>
+          <w:rFonts w:ascii="Times New Roman" w:eastAsia="Times New Roman" w:hAnsi="Times New Roman" w:cs="Times New Roman"/>
+          <w:kern w:val="0"/>
+          <w:sz w:val="24"/>
+          <w:szCs w:val="24"/>
+          <w:lang w:val="en-US" w:eastAsia="fr-FR"/>
+          <w14:ligatures w14:val="none"/>
+        </w:rPr>
+      </w:pPr>
+    </w:p>
+    <w:p>
+      <w:pPr>
+        <w:spacing w:before="100" w:beforeAutospacing="1" w:after="100" w:afterAutospacing="1" w:line="240" w:lineRule="auto"/>
+        <w:rPr>
+          <w:rFonts w:ascii="Times New Roman" w:eastAsia="Times New Roman" w:hAnsi="Times New Roman" w:cs="Times New Roman"/>
+          <w:kern w:val="0"/>
+          <w:sz w:val="24"/>
+          <w:szCs w:val="24"/>
+          <w:lang w:val="en-US" w:eastAsia="fr-FR"/>
+          <w14:ligatures w14:val="none"/>
+        </w:rPr>
+      </w:pPr>
+      <w:r>
+        <w:rPr>
+          <w:rFonts w:ascii="Times New Roman" w:eastAsia="Times New Roman" w:hAnsi="Times New Roman" w:cs="Times New Roman"/>
+          <w:kern w:val="0"/>
+          <w:sz w:val="24"/>
+          <w:szCs w:val="24"/>
+          <w:lang w:val="en-US" w:eastAsia="fr-FR"/>
+          <w14:ligatures w14:val="none"/>
+        </w:rPr>
+        <w:t>TASK [Install device-mapper-persistent-data] **************************************************************************************************************</w:t>
+      </w:r>
+    </w:p>
+    <w:p>
+      <w:pPr>
+        <w:spacing w:before="100" w:beforeAutospacing="1" w:after="100" w:afterAutospacing="1" w:line="240" w:lineRule="auto"/>
+        <w:rPr>
+          <w:rFonts w:ascii="Times New Roman" w:eastAsia="Times New Roman" w:hAnsi="Times New Roman" w:cs="Times New Roman"/>
+          <w:kern w:val="0"/>
+          <w:sz w:val="24"/>
+          <w:szCs w:val="24"/>
+          <w:lang w:val="en-US" w:eastAsia="fr-FR"/>
+          <w14:ligatures w14:val="none"/>
+        </w:rPr>
+      </w:pPr>
+      <w:r>
+        <w:rPr>
+          <w:rFonts w:ascii="Times New Roman" w:eastAsia="Times New Roman" w:hAnsi="Times New Roman" w:cs="Times New Roman"/>
+          <w:kern w:val="0"/>
+          <w:sz w:val="24"/>
+          <w:szCs w:val="24"/>
+          <w:lang w:val="en-US" w:eastAsia="fr-FR"/>
+          <w14:ligatures w14:val="none"/>
+        </w:rPr>
+        <w:t>ok: [</w:t>
+      </w:r>
+      <w:proofErr w:type="spellStart"/>
+      <w:proofErr w:type="gramStart"/>
+      <w:r>
+        <w:rPr>
+          <w:rFonts w:ascii="Times New Roman" w:eastAsia="Times New Roman" w:hAnsi="Times New Roman" w:cs="Times New Roman"/>
+          <w:kern w:val="0"/>
+          <w:sz w:val="24"/>
+          <w:szCs w:val="24"/>
+          <w:lang w:val="en-US" w:eastAsia="fr-FR"/>
+          <w14:ligatures w14:val="none"/>
+        </w:rPr>
+        <w:t>guillaume.lecornec</w:t>
+      </w:r>
+      <w:proofErr w:type="gramEnd"/>
+      <w:r>
+        <w:rPr>
+          <w:rFonts w:ascii="Times New Roman" w:eastAsia="Times New Roman" w:hAnsi="Times New Roman" w:cs="Times New Roman"/>
+          <w:kern w:val="0"/>
+          <w:sz w:val="24"/>
+          <w:szCs w:val="24"/>
+          <w:lang w:val="en-US" w:eastAsia="fr-FR"/>
+          <w14:ligatures w14:val="none"/>
+        </w:rPr>
+        <w:t>.takima.cloud</w:t>
+      </w:r>
+      <w:proofErr w:type="spellEnd"/>
+      <w:r>
+        <w:rPr>
+          <w:rFonts w:ascii="Times New Roman" w:eastAsia="Times New Roman" w:hAnsi="Times New Roman" w:cs="Times New Roman"/>
+          <w:kern w:val="0"/>
+          <w:sz w:val="24"/>
+          <w:szCs w:val="24"/>
+          <w:lang w:val="en-US" w:eastAsia="fr-FR"/>
+          <w14:ligatures w14:val="none"/>
+        </w:rPr>
+        <w:t>]</w:t>
+      </w:r>
+    </w:p>
+    <w:p>
+      <w:pPr>
+        <w:spacing w:before="100" w:beforeAutospacing="1" w:after="100" w:afterAutospacing="1" w:line="240" w:lineRule="auto"/>
+        <w:rPr>
+          <w:rFonts w:ascii="Times New Roman" w:eastAsia="Times New Roman" w:hAnsi="Times New Roman" w:cs="Times New Roman"/>
+          <w:kern w:val="0"/>
+          <w:sz w:val="24"/>
+          <w:szCs w:val="24"/>
+          <w:lang w:val="en-US" w:eastAsia="fr-FR"/>
+          <w14:ligatures w14:val="none"/>
+        </w:rPr>
+      </w:pPr>
+    </w:p>
+    <w:p>
+      <w:pPr>
+        <w:spacing w:before="100" w:beforeAutospacing="1" w:after="100" w:afterAutospacing="1" w:line="240" w:lineRule="auto"/>
+        <w:rPr>
+          <w:rFonts w:ascii="Times New Roman" w:eastAsia="Times New Roman" w:hAnsi="Times New Roman" w:cs="Times New Roman"/>
+          <w:kern w:val="0"/>
+          <w:sz w:val="24"/>
+          <w:szCs w:val="24"/>
+          <w:lang w:val="en-US" w:eastAsia="fr-FR"/>
+          <w14:ligatures w14:val="none"/>
+        </w:rPr>
+      </w:pPr>
+      <w:r>
+        <w:rPr>
+          <w:rFonts w:ascii="Times New Roman" w:eastAsia="Times New Roman" w:hAnsi="Times New Roman" w:cs="Times New Roman"/>
+          <w:kern w:val="0"/>
+          <w:sz w:val="24"/>
+          <w:szCs w:val="24"/>
+          <w:lang w:val="en-US" w:eastAsia="fr-FR"/>
+          <w14:ligatures w14:val="none"/>
+        </w:rPr>
+        <w:lastRenderedPageBreak/>
+        <w:t>TASK [Install lvm2] ***************************************************************************************************************************************</w:t>
+      </w:r>
+    </w:p>
+    <w:p>
+      <w:pPr>
+        <w:spacing w:before="100" w:beforeAutospacing="1" w:after="100" w:afterAutospacing="1" w:line="240" w:lineRule="auto"/>
+        <w:rPr>
+          <w:rFonts w:ascii="Times New Roman" w:eastAsia="Times New Roman" w:hAnsi="Times New Roman" w:cs="Times New Roman"/>
+          <w:kern w:val="0"/>
+          <w:sz w:val="24"/>
+          <w:szCs w:val="24"/>
+          <w:lang w:val="en-US" w:eastAsia="fr-FR"/>
+          <w14:ligatures w14:val="none"/>
+        </w:rPr>
+      </w:pPr>
+      <w:r>
+        <w:rPr>
+          <w:rFonts w:ascii="Times New Roman" w:eastAsia="Times New Roman" w:hAnsi="Times New Roman" w:cs="Times New Roman"/>
+          <w:kern w:val="0"/>
+          <w:sz w:val="24"/>
+          <w:szCs w:val="24"/>
+          <w:lang w:val="en-US" w:eastAsia="fr-FR"/>
+          <w14:ligatures w14:val="none"/>
+        </w:rPr>
+        <w:t>ok: [</w:t>
+      </w:r>
+      <w:proofErr w:type="spellStart"/>
+      <w:proofErr w:type="gramStart"/>
+      <w:r>
+        <w:rPr>
+          <w:rFonts w:ascii="Times New Roman" w:eastAsia="Times New Roman" w:hAnsi="Times New Roman" w:cs="Times New Roman"/>
+          <w:kern w:val="0"/>
+          <w:sz w:val="24"/>
+          <w:szCs w:val="24"/>
+          <w:lang w:val="en-US" w:eastAsia="fr-FR"/>
+          <w14:ligatures w14:val="none"/>
+        </w:rPr>
+        <w:t>guillaume.lecornec</w:t>
+      </w:r>
+      <w:proofErr w:type="gramEnd"/>
+      <w:r>
+        <w:rPr>
+          <w:rFonts w:ascii="Times New Roman" w:eastAsia="Times New Roman" w:hAnsi="Times New Roman" w:cs="Times New Roman"/>
+          <w:kern w:val="0"/>
+          <w:sz w:val="24"/>
+          <w:szCs w:val="24"/>
+          <w:lang w:val="en-US" w:eastAsia="fr-FR"/>
+          <w14:ligatures w14:val="none"/>
+        </w:rPr>
+        <w:t>.takima.cloud</w:t>
+      </w:r>
+      <w:proofErr w:type="spellEnd"/>
+      <w:r>
+        <w:rPr>
+          <w:rFonts w:ascii="Times New Roman" w:eastAsia="Times New Roman" w:hAnsi="Times New Roman" w:cs="Times New Roman"/>
+          <w:kern w:val="0"/>
+          <w:sz w:val="24"/>
+          <w:szCs w:val="24"/>
+          <w:lang w:val="en-US" w:eastAsia="fr-FR"/>
+          <w14:ligatures w14:val="none"/>
+        </w:rPr>
+        <w:t>]</w:t>
+      </w:r>
+    </w:p>
+    <w:p>
+      <w:pPr>
+        <w:spacing w:before="100" w:beforeAutospacing="1" w:after="100" w:afterAutospacing="1" w:line="240" w:lineRule="auto"/>
+        <w:rPr>
+          <w:rFonts w:ascii="Times New Roman" w:eastAsia="Times New Roman" w:hAnsi="Times New Roman" w:cs="Times New Roman"/>
+          <w:kern w:val="0"/>
+          <w:sz w:val="24"/>
+          <w:szCs w:val="24"/>
+          <w:lang w:val="en-US" w:eastAsia="fr-FR"/>
+          <w14:ligatures w14:val="none"/>
+        </w:rPr>
+      </w:pPr>
+    </w:p>
+    <w:p>
+      <w:pPr>
+        <w:spacing w:before="100" w:beforeAutospacing="1" w:after="100" w:afterAutospacing="1" w:line="240" w:lineRule="auto"/>
+        <w:rPr>
+          <w:rFonts w:ascii="Times New Roman" w:eastAsia="Times New Roman" w:hAnsi="Times New Roman" w:cs="Times New Roman"/>
+          <w:kern w:val="0"/>
+          <w:sz w:val="24"/>
+          <w:szCs w:val="24"/>
+          <w:lang w:val="en-US" w:eastAsia="fr-FR"/>
+          <w14:ligatures w14:val="none"/>
+        </w:rPr>
+      </w:pPr>
+      <w:r>
+        <w:rPr>
+          <w:rFonts w:ascii="Times New Roman" w:eastAsia="Times New Roman" w:hAnsi="Times New Roman" w:cs="Times New Roman"/>
+          <w:kern w:val="0"/>
+          <w:sz w:val="24"/>
+          <w:szCs w:val="24"/>
+          <w:lang w:val="en-US" w:eastAsia="fr-FR"/>
+          <w14:ligatures w14:val="none"/>
+        </w:rPr>
+        <w:t>TASK [add repo docker] ************************************************************************************************************************************</w:t>
+      </w:r>
+    </w:p>
+    <w:p>
+      <w:pPr>
+        <w:spacing w:before="100" w:beforeAutospacing="1" w:after="100" w:afterAutospacing="1" w:line="240" w:lineRule="auto"/>
+        <w:rPr>
+          <w:rFonts w:ascii="Times New Roman" w:eastAsia="Times New Roman" w:hAnsi="Times New Roman" w:cs="Times New Roman"/>
+          <w:kern w:val="0"/>
+          <w:sz w:val="24"/>
+          <w:szCs w:val="24"/>
+          <w:lang w:val="en-US" w:eastAsia="fr-FR"/>
+          <w14:ligatures w14:val="none"/>
+        </w:rPr>
+      </w:pPr>
+      <w:r>
+        <w:rPr>
+          <w:rFonts w:ascii="Times New Roman" w:eastAsia="Times New Roman" w:hAnsi="Times New Roman" w:cs="Times New Roman"/>
+          <w:kern w:val="0"/>
+          <w:sz w:val="24"/>
+          <w:szCs w:val="24"/>
+          <w:lang w:val="en-US" w:eastAsia="fr-FR"/>
+          <w14:ligatures w14:val="none"/>
+        </w:rPr>
+        <w:t>changed: [</w:t>
+      </w:r>
+      <w:proofErr w:type="spellStart"/>
+      <w:proofErr w:type="gramStart"/>
+      <w:r>
+        <w:rPr>
+          <w:rFonts w:ascii="Times New Roman" w:eastAsia="Times New Roman" w:hAnsi="Times New Roman" w:cs="Times New Roman"/>
+          <w:kern w:val="0"/>
+          <w:sz w:val="24"/>
+          <w:szCs w:val="24"/>
+          <w:lang w:val="en-US" w:eastAsia="fr-FR"/>
+          <w14:ligatures w14:val="none"/>
+        </w:rPr>
+        <w:t>guillaume.lecornec</w:t>
+      </w:r>
+      <w:proofErr w:type="gramEnd"/>
+      <w:r>
+        <w:rPr>
+          <w:rFonts w:ascii="Times New Roman" w:eastAsia="Times New Roman" w:hAnsi="Times New Roman" w:cs="Times New Roman"/>
+          <w:kern w:val="0"/>
+          <w:sz w:val="24"/>
+          <w:szCs w:val="24"/>
+          <w:lang w:val="en-US" w:eastAsia="fr-FR"/>
+          <w14:ligatures w14:val="none"/>
+        </w:rPr>
+        <w:t>.takima.cloud</w:t>
+      </w:r>
+      <w:proofErr w:type="spellEnd"/>
+      <w:r>
+        <w:rPr>
+          <w:rFonts w:ascii="Times New Roman" w:eastAsia="Times New Roman" w:hAnsi="Times New Roman" w:cs="Times New Roman"/>
+          <w:kern w:val="0"/>
+          <w:sz w:val="24"/>
+          <w:szCs w:val="24"/>
+          <w:lang w:val="en-US" w:eastAsia="fr-FR"/>
+          <w14:ligatures w14:val="none"/>
+        </w:rPr>
+        <w:t>]</w:t>
+      </w:r>
+    </w:p>
+    <w:p>
+      <w:pPr>
+        <w:spacing w:before="100" w:beforeAutospacing="1" w:after="100" w:afterAutospacing="1" w:line="240" w:lineRule="auto"/>
+        <w:rPr>
+          <w:rFonts w:ascii="Times New Roman" w:eastAsia="Times New Roman" w:hAnsi="Times New Roman" w:cs="Times New Roman"/>
+          <w:kern w:val="0"/>
+          <w:sz w:val="24"/>
+          <w:szCs w:val="24"/>
+          <w:lang w:val="en-US" w:eastAsia="fr-FR"/>
+          <w14:ligatures w14:val="none"/>
+        </w:rPr>
+      </w:pPr>
+    </w:p>
+    <w:p>
+      <w:pPr>
+        <w:spacing w:before="100" w:beforeAutospacing="1" w:after="100" w:afterAutospacing="1" w:line="240" w:lineRule="auto"/>
+        <w:rPr>
+          <w:rFonts w:ascii="Times New Roman" w:eastAsia="Times New Roman" w:hAnsi="Times New Roman" w:cs="Times New Roman"/>
+          <w:kern w:val="0"/>
+          <w:sz w:val="24"/>
+          <w:szCs w:val="24"/>
+          <w:lang w:val="en-US" w:eastAsia="fr-FR"/>
+          <w14:ligatures w14:val="none"/>
+        </w:rPr>
+      </w:pPr>
+      <w:r>
+        <w:rPr>
+          <w:rFonts w:ascii="Times New Roman" w:eastAsia="Times New Roman" w:hAnsi="Times New Roman" w:cs="Times New Roman"/>
+          <w:kern w:val="0"/>
+          <w:sz w:val="24"/>
+          <w:szCs w:val="24"/>
+          <w:lang w:val="en-US" w:eastAsia="fr-FR"/>
+          <w14:ligatures w14:val="none"/>
+        </w:rPr>
+        <w:t>TASK [Install Docker] *************************************************************************************************************************************</w:t>
+      </w:r>
+    </w:p>
+    <w:p>
+      <w:pPr>
+        <w:spacing w:before="100" w:beforeAutospacing="1" w:after="100" w:afterAutospacing="1" w:line="240" w:lineRule="auto"/>
+        <w:rPr>
+          <w:rFonts w:ascii="Times New Roman" w:eastAsia="Times New Roman" w:hAnsi="Times New Roman" w:cs="Times New Roman"/>
+          <w:kern w:val="0"/>
+          <w:sz w:val="24"/>
+          <w:szCs w:val="24"/>
+          <w:lang w:val="en-US" w:eastAsia="fr-FR"/>
+          <w14:ligatures w14:val="none"/>
+        </w:rPr>
+      </w:pPr>
+      <w:r>
+        <w:rPr>
+          <w:rFonts w:ascii="Times New Roman" w:eastAsia="Times New Roman" w:hAnsi="Times New Roman" w:cs="Times New Roman"/>
+          <w:kern w:val="0"/>
+          <w:sz w:val="24"/>
+          <w:szCs w:val="24"/>
+          <w:lang w:val="en-US" w:eastAsia="fr-FR"/>
+          <w14:ligatures w14:val="none"/>
+        </w:rPr>
+        <w:t>changed: [</w:t>
+      </w:r>
+      <w:proofErr w:type="spellStart"/>
+      <w:proofErr w:type="gramStart"/>
+      <w:r>
+        <w:rPr>
+          <w:rFonts w:ascii="Times New Roman" w:eastAsia="Times New Roman" w:hAnsi="Times New Roman" w:cs="Times New Roman"/>
+          <w:kern w:val="0"/>
+          <w:sz w:val="24"/>
+          <w:szCs w:val="24"/>
+          <w:lang w:val="en-US" w:eastAsia="fr-FR"/>
+          <w14:ligatures w14:val="none"/>
+        </w:rPr>
+        <w:t>guillaume.lecornec</w:t>
+      </w:r>
+      <w:proofErr w:type="gramEnd"/>
+      <w:r>
+        <w:rPr>
+          <w:rFonts w:ascii="Times New Roman" w:eastAsia="Times New Roman" w:hAnsi="Times New Roman" w:cs="Times New Roman"/>
+          <w:kern w:val="0"/>
+          <w:sz w:val="24"/>
+          <w:szCs w:val="24"/>
+          <w:lang w:val="en-US" w:eastAsia="fr-FR"/>
+          <w14:ligatures w14:val="none"/>
+        </w:rPr>
+        <w:t>.takima.cloud</w:t>
+      </w:r>
+      <w:proofErr w:type="spellEnd"/>
+      <w:r>
+        <w:rPr>
+          <w:rFonts w:ascii="Times New Roman" w:eastAsia="Times New Roman" w:hAnsi="Times New Roman" w:cs="Times New Roman"/>
+          <w:kern w:val="0"/>
+          <w:sz w:val="24"/>
+          <w:szCs w:val="24"/>
+          <w:lang w:val="en-US" w:eastAsia="fr-FR"/>
+          <w14:ligatures w14:val="none"/>
+        </w:rPr>
+        <w:t>]</w:t>
+      </w:r>
+    </w:p>
+    <w:p>
+      <w:pPr>
+        <w:spacing w:before="100" w:beforeAutospacing="1" w:after="100" w:afterAutospacing="1" w:line="240" w:lineRule="auto"/>
+        <w:rPr>
+          <w:rFonts w:ascii="Times New Roman" w:eastAsia="Times New Roman" w:hAnsi="Times New Roman" w:cs="Times New Roman"/>
+          <w:kern w:val="0"/>
+          <w:sz w:val="24"/>
+          <w:szCs w:val="24"/>
+          <w:lang w:val="en-US" w:eastAsia="fr-FR"/>
+          <w14:ligatures w14:val="none"/>
+        </w:rPr>
+      </w:pPr>
+    </w:p>
+    <w:p>
+      <w:pPr>
+        <w:spacing w:before="100" w:beforeAutospacing="1" w:after="100" w:afterAutospacing="1" w:line="240" w:lineRule="auto"/>
+        <w:rPr>
+          <w:rFonts w:ascii="Times New Roman" w:eastAsia="Times New Roman" w:hAnsi="Times New Roman" w:cs="Times New Roman"/>
+          <w:kern w:val="0"/>
+          <w:sz w:val="24"/>
+          <w:szCs w:val="24"/>
+          <w:lang w:val="en-US" w:eastAsia="fr-FR"/>
+          <w14:ligatures w14:val="none"/>
+        </w:rPr>
+      </w:pPr>
+      <w:r>
+        <w:rPr>
+          <w:rFonts w:ascii="Times New Roman" w:eastAsia="Times New Roman" w:hAnsi="Times New Roman" w:cs="Times New Roman"/>
+          <w:kern w:val="0"/>
+          <w:sz w:val="24"/>
+          <w:szCs w:val="24"/>
+          <w:lang w:val="en-US" w:eastAsia="fr-FR"/>
+          <w14:ligatures w14:val="none"/>
+        </w:rPr>
+        <w:t>TASK [Install python3] ************************************************************************************************************************************</w:t>
+      </w:r>
+    </w:p>
+    <w:p>
+      <w:pPr>
+        <w:spacing w:before="100" w:beforeAutospacing="1" w:after="100" w:afterAutospacing="1" w:line="240" w:lineRule="auto"/>
+        <w:rPr>
+          <w:rFonts w:ascii="Times New Roman" w:eastAsia="Times New Roman" w:hAnsi="Times New Roman" w:cs="Times New Roman"/>
+          <w:kern w:val="0"/>
+          <w:sz w:val="24"/>
+          <w:szCs w:val="24"/>
+          <w:lang w:val="en-US" w:eastAsia="fr-FR"/>
+          <w14:ligatures w14:val="none"/>
+        </w:rPr>
+      </w:pPr>
+      <w:r>
+        <w:rPr>
+          <w:rFonts w:ascii="Times New Roman" w:eastAsia="Times New Roman" w:hAnsi="Times New Roman" w:cs="Times New Roman"/>
+          <w:kern w:val="0"/>
+          <w:sz w:val="24"/>
+          <w:szCs w:val="24"/>
+          <w:lang w:val="en-US" w:eastAsia="fr-FR"/>
+          <w14:ligatures w14:val="none"/>
+        </w:rPr>
+        <w:t>changed: [</w:t>
+      </w:r>
+      <w:proofErr w:type="spellStart"/>
+      <w:proofErr w:type="gramStart"/>
+      <w:r>
+        <w:rPr>
+          <w:rFonts w:ascii="Times New Roman" w:eastAsia="Times New Roman" w:hAnsi="Times New Roman" w:cs="Times New Roman"/>
+          <w:kern w:val="0"/>
+          <w:sz w:val="24"/>
+          <w:szCs w:val="24"/>
+          <w:lang w:val="en-US" w:eastAsia="fr-FR"/>
+          <w14:ligatures w14:val="none"/>
+        </w:rPr>
+        <w:t>guillaume.lecornec</w:t>
+      </w:r>
+      <w:proofErr w:type="gramEnd"/>
+      <w:r>
+        <w:rPr>
+          <w:rFonts w:ascii="Times New Roman" w:eastAsia="Times New Roman" w:hAnsi="Times New Roman" w:cs="Times New Roman"/>
+          <w:kern w:val="0"/>
+          <w:sz w:val="24"/>
+          <w:szCs w:val="24"/>
+          <w:lang w:val="en-US" w:eastAsia="fr-FR"/>
+          <w14:ligatures w14:val="none"/>
+        </w:rPr>
+        <w:t>.takima.cloud</w:t>
+      </w:r>
+      <w:proofErr w:type="spellEnd"/>
+      <w:r>
+        <w:rPr>
+          <w:rFonts w:ascii="Times New Roman" w:eastAsia="Times New Roman" w:hAnsi="Times New Roman" w:cs="Times New Roman"/>
+          <w:kern w:val="0"/>
+          <w:sz w:val="24"/>
+          <w:szCs w:val="24"/>
+          <w:lang w:val="en-US" w:eastAsia="fr-FR"/>
+          <w14:ligatures w14:val="none"/>
+        </w:rPr>
+        <w:t>]</w:t>
+      </w:r>
+    </w:p>
+    <w:p>
+      <w:pPr>
+        <w:spacing w:before="100" w:beforeAutospacing="1" w:after="100" w:afterAutospacing="1" w:line="240" w:lineRule="auto"/>
+        <w:rPr>
+          <w:rFonts w:ascii="Times New Roman" w:eastAsia="Times New Roman" w:hAnsi="Times New Roman" w:cs="Times New Roman"/>
+          <w:kern w:val="0"/>
+          <w:sz w:val="24"/>
+          <w:szCs w:val="24"/>
+          <w:lang w:val="en-US" w:eastAsia="fr-FR"/>
+          <w14:ligatures w14:val="none"/>
+        </w:rPr>
+      </w:pPr>
+    </w:p>
+    <w:p>
+      <w:pPr>
+        <w:spacing w:before="100" w:beforeAutospacing="1" w:after="100" w:afterAutospacing="1" w:line="240" w:lineRule="auto"/>
+        <w:rPr>
+          <w:rFonts w:ascii="Times New Roman" w:eastAsia="Times New Roman" w:hAnsi="Times New Roman" w:cs="Times New Roman"/>
+          <w:kern w:val="0"/>
+          <w:sz w:val="24"/>
+          <w:szCs w:val="24"/>
+          <w:lang w:val="en-US" w:eastAsia="fr-FR"/>
+          <w14:ligatures w14:val="none"/>
+        </w:rPr>
+      </w:pPr>
+      <w:r>
+        <w:rPr>
+          <w:rFonts w:ascii="Times New Roman" w:eastAsia="Times New Roman" w:hAnsi="Times New Roman" w:cs="Times New Roman"/>
+          <w:kern w:val="0"/>
+          <w:sz w:val="24"/>
+          <w:szCs w:val="24"/>
+          <w:lang w:val="en-US" w:eastAsia="fr-FR"/>
+          <w14:ligatures w14:val="none"/>
+        </w:rPr>
+        <w:t>TASK [Install docker with Python 3] ***********************************************************************************************************************</w:t>
+      </w:r>
+    </w:p>
+    <w:p>
+      <w:pPr>
+        <w:spacing w:before="100" w:beforeAutospacing="1" w:after="100" w:afterAutospacing="1" w:line="240" w:lineRule="auto"/>
+        <w:rPr>
+          <w:rFonts w:ascii="Times New Roman" w:eastAsia="Times New Roman" w:hAnsi="Times New Roman" w:cs="Times New Roman"/>
+          <w:kern w:val="0"/>
+          <w:sz w:val="24"/>
+          <w:szCs w:val="24"/>
+          <w:lang w:val="en-US" w:eastAsia="fr-FR"/>
+          <w14:ligatures w14:val="none"/>
+        </w:rPr>
+      </w:pPr>
+      <w:r>
+        <w:rPr>
+          <w:rFonts w:ascii="Times New Roman" w:eastAsia="Times New Roman" w:hAnsi="Times New Roman" w:cs="Times New Roman"/>
+          <w:kern w:val="0"/>
+          <w:sz w:val="24"/>
+          <w:szCs w:val="24"/>
+          <w:lang w:val="en-US" w:eastAsia="fr-FR"/>
+          <w14:ligatures w14:val="none"/>
+        </w:rPr>
+        <w:t>changed: [</w:t>
+      </w:r>
+      <w:proofErr w:type="spellStart"/>
+      <w:proofErr w:type="gramStart"/>
+      <w:r>
+        <w:rPr>
+          <w:rFonts w:ascii="Times New Roman" w:eastAsia="Times New Roman" w:hAnsi="Times New Roman" w:cs="Times New Roman"/>
+          <w:kern w:val="0"/>
+          <w:sz w:val="24"/>
+          <w:szCs w:val="24"/>
+          <w:lang w:val="en-US" w:eastAsia="fr-FR"/>
+          <w14:ligatures w14:val="none"/>
+        </w:rPr>
+        <w:t>guillaume.lecornec</w:t>
+      </w:r>
+      <w:proofErr w:type="gramEnd"/>
+      <w:r>
+        <w:rPr>
+          <w:rFonts w:ascii="Times New Roman" w:eastAsia="Times New Roman" w:hAnsi="Times New Roman" w:cs="Times New Roman"/>
+          <w:kern w:val="0"/>
+          <w:sz w:val="24"/>
+          <w:szCs w:val="24"/>
+          <w:lang w:val="en-US" w:eastAsia="fr-FR"/>
+          <w14:ligatures w14:val="none"/>
+        </w:rPr>
+        <w:t>.takima.cloud</w:t>
+      </w:r>
+      <w:proofErr w:type="spellEnd"/>
+      <w:r>
+        <w:rPr>
+          <w:rFonts w:ascii="Times New Roman" w:eastAsia="Times New Roman" w:hAnsi="Times New Roman" w:cs="Times New Roman"/>
+          <w:kern w:val="0"/>
+          <w:sz w:val="24"/>
+          <w:szCs w:val="24"/>
+          <w:lang w:val="en-US" w:eastAsia="fr-FR"/>
+          <w14:ligatures w14:val="none"/>
+        </w:rPr>
+        <w:t>]</w:t>
+      </w:r>
+    </w:p>
+    <w:p>
+      <w:pPr>
+        <w:spacing w:before="100" w:beforeAutospacing="1" w:after="100" w:afterAutospacing="1" w:line="240" w:lineRule="auto"/>
+        <w:rPr>
+          <w:rFonts w:ascii="Times New Roman" w:eastAsia="Times New Roman" w:hAnsi="Times New Roman" w:cs="Times New Roman"/>
+          <w:kern w:val="0"/>
+          <w:sz w:val="24"/>
+          <w:szCs w:val="24"/>
+          <w:lang w:val="en-US" w:eastAsia="fr-FR"/>
+          <w14:ligatures w14:val="none"/>
+        </w:rPr>
+      </w:pPr>
+    </w:p>
+    <w:p>
+      <w:pPr>
+        <w:spacing w:before="100" w:beforeAutospacing="1" w:after="100" w:afterAutospacing="1" w:line="240" w:lineRule="auto"/>
+        <w:rPr>
+          <w:rFonts w:ascii="Times New Roman" w:eastAsia="Times New Roman" w:hAnsi="Times New Roman" w:cs="Times New Roman"/>
+          <w:kern w:val="0"/>
+          <w:sz w:val="24"/>
+          <w:szCs w:val="24"/>
+          <w:lang w:val="en-US" w:eastAsia="fr-FR"/>
+          <w14:ligatures w14:val="none"/>
+        </w:rPr>
+      </w:pPr>
+      <w:r>
+        <w:rPr>
+          <w:rFonts w:ascii="Times New Roman" w:eastAsia="Times New Roman" w:hAnsi="Times New Roman" w:cs="Times New Roman"/>
+          <w:kern w:val="0"/>
+          <w:sz w:val="24"/>
+          <w:szCs w:val="24"/>
+          <w:lang w:val="en-US" w:eastAsia="fr-FR"/>
+          <w14:ligatures w14:val="none"/>
+        </w:rPr>
+        <w:t>TASK [Make sure Docker is running] ************************************************************************************************************************</w:t>
+      </w:r>
+    </w:p>
+    <w:p>
+      <w:pPr>
+        <w:spacing w:before="100" w:beforeAutospacing="1" w:after="100" w:afterAutospacing="1" w:line="240" w:lineRule="auto"/>
+        <w:rPr>
+          <w:rFonts w:ascii="Times New Roman" w:eastAsia="Times New Roman" w:hAnsi="Times New Roman" w:cs="Times New Roman"/>
+          <w:kern w:val="0"/>
+          <w:sz w:val="24"/>
+          <w:szCs w:val="24"/>
+          <w:lang w:val="en-US" w:eastAsia="fr-FR"/>
+          <w14:ligatures w14:val="none"/>
+        </w:rPr>
+      </w:pPr>
+      <w:r>
+        <w:rPr>
+          <w:rFonts w:ascii="Times New Roman" w:eastAsia="Times New Roman" w:hAnsi="Times New Roman" w:cs="Times New Roman"/>
+          <w:kern w:val="0"/>
+          <w:sz w:val="24"/>
+          <w:szCs w:val="24"/>
+          <w:lang w:val="en-US" w:eastAsia="fr-FR"/>
+          <w14:ligatures w14:val="none"/>
+        </w:rPr>
+        <w:t>changed: [</w:t>
+      </w:r>
+      <w:proofErr w:type="spellStart"/>
+      <w:proofErr w:type="gramStart"/>
+      <w:r>
+        <w:rPr>
+          <w:rFonts w:ascii="Times New Roman" w:eastAsia="Times New Roman" w:hAnsi="Times New Roman" w:cs="Times New Roman"/>
+          <w:kern w:val="0"/>
+          <w:sz w:val="24"/>
+          <w:szCs w:val="24"/>
+          <w:lang w:val="en-US" w:eastAsia="fr-FR"/>
+          <w14:ligatures w14:val="none"/>
+        </w:rPr>
+        <w:t>guillaume.lecornec</w:t>
+      </w:r>
+      <w:proofErr w:type="gramEnd"/>
+      <w:r>
+        <w:rPr>
+          <w:rFonts w:ascii="Times New Roman" w:eastAsia="Times New Roman" w:hAnsi="Times New Roman" w:cs="Times New Roman"/>
+          <w:kern w:val="0"/>
+          <w:sz w:val="24"/>
+          <w:szCs w:val="24"/>
+          <w:lang w:val="en-US" w:eastAsia="fr-FR"/>
+          <w14:ligatures w14:val="none"/>
+        </w:rPr>
+        <w:t>.takima.cloud</w:t>
+      </w:r>
+      <w:proofErr w:type="spellEnd"/>
+      <w:r>
+        <w:rPr>
+          <w:rFonts w:ascii="Times New Roman" w:eastAsia="Times New Roman" w:hAnsi="Times New Roman" w:cs="Times New Roman"/>
+          <w:kern w:val="0"/>
+          <w:sz w:val="24"/>
+          <w:szCs w:val="24"/>
+          <w:lang w:val="en-US" w:eastAsia="fr-FR"/>
+          <w14:ligatures w14:val="none"/>
+        </w:rPr>
+        <w:t>]</w:t>
+      </w:r>
+    </w:p>
+    <w:p>
+      <w:pPr>
+        <w:spacing w:before="100" w:beforeAutospacing="1" w:after="100" w:afterAutospacing="1" w:line="240" w:lineRule="auto"/>
+        <w:rPr>
+          <w:rFonts w:ascii="Times New Roman" w:eastAsia="Times New Roman" w:hAnsi="Times New Roman" w:cs="Times New Roman"/>
+          <w:kern w:val="0"/>
+          <w:sz w:val="24"/>
+          <w:szCs w:val="24"/>
+          <w:lang w:val="en-US" w:eastAsia="fr-FR"/>
+          <w14:ligatures w14:val="none"/>
+        </w:rPr>
+      </w:pPr>
+    </w:p>
+    <w:p>
+      <w:pPr>
+        <w:spacing w:before="100" w:beforeAutospacing="1" w:after="100" w:afterAutospacing="1" w:line="240" w:lineRule="auto"/>
+        <w:rPr>
+          <w:rFonts w:ascii="Times New Roman" w:eastAsia="Times New Roman" w:hAnsi="Times New Roman" w:cs="Times New Roman"/>
+          <w:kern w:val="0"/>
+          <w:sz w:val="24"/>
+          <w:szCs w:val="24"/>
+          <w:lang w:val="en-US" w:eastAsia="fr-FR"/>
+          <w14:ligatures w14:val="none"/>
+        </w:rPr>
+      </w:pPr>
+      <w:r>
+        <w:rPr>
+          <w:rFonts w:ascii="Times New Roman" w:eastAsia="Times New Roman" w:hAnsi="Times New Roman" w:cs="Times New Roman"/>
+          <w:kern w:val="0"/>
+          <w:sz w:val="24"/>
+          <w:szCs w:val="24"/>
+          <w:lang w:val="en-US" w:eastAsia="fr-FR"/>
+          <w14:ligatures w14:val="none"/>
+        </w:rPr>
+        <w:lastRenderedPageBreak/>
+        <w:t>PLAY RECAP ************************************************************************************************************************************************</w:t>
+      </w:r>
+    </w:p>
+    <w:p>
+      <w:pPr>
+        <w:spacing w:before="100" w:beforeAutospacing="1" w:after="100" w:afterAutospacing="1" w:line="240" w:lineRule="auto"/>
+        <w:rPr>
+          <w:rFonts w:ascii="Times New Roman" w:eastAsia="Times New Roman" w:hAnsi="Times New Roman" w:cs="Times New Roman"/>
+          <w:kern w:val="0"/>
+          <w:sz w:val="24"/>
+          <w:szCs w:val="24"/>
+          <w:lang w:val="en-US" w:eastAsia="fr-FR"/>
+          <w14:ligatures w14:val="none"/>
+        </w:rPr>
+      </w:pPr>
+      <w:proofErr w:type="spellStart"/>
+      <w:proofErr w:type="gramStart"/>
+      <w:r>
+        <w:rPr>
+          <w:rFonts w:ascii="Times New Roman" w:eastAsia="Times New Roman" w:hAnsi="Times New Roman" w:cs="Times New Roman"/>
+          <w:kern w:val="0"/>
+          <w:sz w:val="24"/>
+          <w:szCs w:val="24"/>
+          <w:lang w:val="en-US" w:eastAsia="fr-FR"/>
+          <w14:ligatures w14:val="none"/>
+        </w:rPr>
+        <w:t>guillaume.lecornec</w:t>
+      </w:r>
+      <w:proofErr w:type="gramEnd"/>
+      <w:r>
+        <w:rPr>
+          <w:rFonts w:ascii="Times New Roman" w:eastAsia="Times New Roman" w:hAnsi="Times New Roman" w:cs="Times New Roman"/>
+          <w:kern w:val="0"/>
+          <w:sz w:val="24"/>
+          <w:szCs w:val="24"/>
+          <w:lang w:val="en-US" w:eastAsia="fr-FR"/>
+          <w14:ligatures w14:val="none"/>
+        </w:rPr>
+        <w:t>.takima.cloud</w:t>
+      </w:r>
+      <w:proofErr w:type="spellEnd"/>
+      <w:r>
+        <w:rPr>
+          <w:rFonts w:ascii="Times New Roman" w:eastAsia="Times New Roman" w:hAnsi="Times New Roman" w:cs="Times New Roman"/>
+          <w:kern w:val="0"/>
+          <w:sz w:val="24"/>
+          <w:szCs w:val="24"/>
+          <w:lang w:val="en-US" w:eastAsia="fr-FR"/>
+          <w14:ligatures w14:val="none"/>
+        </w:rPr>
+        <w:t xml:space="preserve"> : ok=7    changed=5    unreachable=0    failed=0    skipped=0    rescued=0    ignored=0</w:t>
+      </w:r>
+    </w:p>
+    <w:p>
+      <w:pPr>
+        <w:pStyle w:val="PrformatHTML"/>
+        <w:shd w:val="clear" w:color="auto" w:fill="FFFFFF"/>
+        <w:rPr>
+          <w:rStyle w:val="CodeHTML"/>
+          <w:rFonts w:ascii="var(--md-code-font-family)" w:eastAsiaTheme="majorEastAsia" w:hAnsi="var(--md-code-font-family)"/>
+          <w:sz w:val="17"/>
+          <w:szCs w:val="17"/>
+          <w:lang w:val="en-US"/>
+        </w:rPr>
+      </w:pPr>
+    </w:p>
+    <w:p>
+      <w:pPr>
+        <w:pStyle w:val="PrformatHTML"/>
+        <w:shd w:val="clear" w:color="auto" w:fill="FFFFFF"/>
+        <w:rPr>
+          <w:rStyle w:val="CodeHTML"/>
+          <w:rFonts w:ascii="var(--md-code-font-family)" w:eastAsiaTheme="majorEastAsia" w:hAnsi="var(--md-code-font-family)"/>
+          <w:sz w:val="17"/>
+          <w:szCs w:val="17"/>
+          <w:lang w:val="en-US"/>
+        </w:rPr>
+      </w:pPr>
+    </w:p>
+    <w:p>
+      <w:pPr>
+        <w:pStyle w:val="PrformatHTML"/>
+        <w:shd w:val="clear" w:color="auto" w:fill="FFFFFF"/>
+        <w:rPr>
+          <w:rStyle w:val="CodeHTML"/>
+          <w:rFonts w:ascii="var(--md-code-font-family)" w:eastAsiaTheme="majorEastAsia" w:hAnsi="var(--md-code-font-family)"/>
+          <w:sz w:val="17"/>
+          <w:szCs w:val="17"/>
+          <w:lang w:val="en-US"/>
+        </w:rPr>
+      </w:pPr>
+      <w:proofErr w:type="gramStart"/>
+      <w:r>
+        <w:rPr>
+          <w:rStyle w:val="CodeHTML"/>
+          <w:rFonts w:ascii="var(--md-code-font-family)" w:eastAsiaTheme="majorEastAsia" w:hAnsi="var(--md-code-font-family)"/>
+          <w:sz w:val="17"/>
+          <w:szCs w:val="17"/>
+          <w:lang w:val="en-US"/>
+        </w:rPr>
+        <w:t>ansible-galaxy</w:t>
+      </w:r>
+      <w:proofErr w:type="gramEnd"/>
+      <w:r>
+        <w:rPr>
+          <w:rStyle w:val="w"/>
+          <w:rFonts w:ascii="var(--md-code-font-family)" w:eastAsiaTheme="majorEastAsia" w:hAnsi="var(--md-code-font-family)"/>
+          <w:sz w:val="17"/>
+          <w:szCs w:val="17"/>
+          <w:lang w:val="en-US"/>
+        </w:rPr>
+        <w:t xml:space="preserve"> </w:t>
+      </w:r>
+      <w:proofErr w:type="spellStart"/>
+      <w:r>
+        <w:rPr>
+          <w:rStyle w:val="CodeHTML"/>
+          <w:rFonts w:ascii="var(--md-code-font-family)" w:eastAsiaTheme="majorEastAsia" w:hAnsi="var(--md-code-font-family)"/>
+          <w:sz w:val="17"/>
+          <w:szCs w:val="17"/>
+          <w:lang w:val="en-US"/>
+        </w:rPr>
+        <w:t>init</w:t>
+      </w:r>
+      <w:proofErr w:type="spellEnd"/>
+      <w:r>
+        <w:rPr>
+          <w:rStyle w:val="w"/>
+          <w:rFonts w:ascii="var(--md-code-font-family)" w:eastAsiaTheme="majorEastAsia" w:hAnsi="var(--md-code-font-family)"/>
+          <w:sz w:val="17"/>
+          <w:szCs w:val="17"/>
+          <w:lang w:val="en-US"/>
+        </w:rPr>
+        <w:t xml:space="preserve"> </w:t>
+      </w:r>
+      <w:r>
+        <w:rPr>
+          <w:rStyle w:val="CodeHTML"/>
+          <w:rFonts w:ascii="var(--md-code-font-family)" w:eastAsiaTheme="majorEastAsia" w:hAnsi="var(--md-code-font-family)"/>
+          <w:sz w:val="17"/>
+          <w:szCs w:val="17"/>
+          <w:lang w:val="en-US"/>
+        </w:rPr>
+        <w:t>roles/docker</w:t>
+      </w:r>
+    </w:p>
+    <w:p>
+      <w:pPr>
+        <w:spacing w:before="100" w:beforeAutospacing="1" w:after="100" w:afterAutospacing="1" w:line="240" w:lineRule="auto"/>
+        <w:rPr>
+          <w:rFonts w:ascii="Times New Roman" w:eastAsia="Times New Roman" w:hAnsi="Times New Roman" w:cs="Times New Roman"/>
+          <w:kern w:val="0"/>
+          <w:sz w:val="24"/>
+          <w:szCs w:val="24"/>
+          <w:lang w:val="en-US" w:eastAsia="fr-FR"/>
+          <w14:ligatures w14:val="none"/>
+        </w:rPr>
+      </w:pPr>
+      <w:r>
+        <w:rPr>
+          <w:rFonts w:ascii="Times New Roman" w:eastAsia="Times New Roman" w:hAnsi="Times New Roman" w:cs="Times New Roman"/>
+          <w:kern w:val="0"/>
+          <w:sz w:val="24"/>
+          <w:szCs w:val="24"/>
+          <w:lang w:val="en-US" w:eastAsia="fr-FR"/>
+          <w14:ligatures w14:val="none"/>
+        </w:rPr>
+        <w:t>- Role roles/docker was created successfully</w:t>
+      </w:r>
+    </w:p>
+    <w:p>
+      <w:pPr>
+        <w:spacing w:before="100" w:beforeAutospacing="1" w:after="100" w:afterAutospacing="1" w:line="240" w:lineRule="auto"/>
+        <w:rPr>
+          <w:rFonts w:ascii="Times New Roman" w:eastAsia="Times New Roman" w:hAnsi="Times New Roman" w:cs="Times New Roman"/>
+          <w:kern w:val="0"/>
+          <w:sz w:val="24"/>
+          <w:szCs w:val="24"/>
+          <w:lang w:eastAsia="fr-FR"/>
+          <w14:ligatures w14:val="none"/>
+        </w:rPr>
+      </w:pPr>
+      <w:r>
+        <w:rPr>
+          <w:rFonts w:ascii="Times New Roman" w:eastAsia="Times New Roman" w:hAnsi="Times New Roman" w:cs="Times New Roman"/>
+          <w:kern w:val="0"/>
+          <w:sz w:val="24"/>
+          <w:szCs w:val="24"/>
+          <w:lang w:eastAsia="fr-FR"/>
+          <w14:ligatures w14:val="none"/>
+        </w:rPr>
+        <w:t>S</w:t>
+      </w:r>
+      <w:r>
+        <w:rPr>
+          <w:rFonts w:ascii="Times New Roman" w:eastAsia="Times New Roman" w:hAnsi="Times New Roman" w:cs="Times New Roman"/>
+          <w:kern w:val="0"/>
+          <w:sz w:val="24"/>
+          <w:szCs w:val="24"/>
+          <w:lang w:eastAsia="fr-FR"/>
+          <w14:ligatures w14:val="none"/>
+        </w:rPr>
+        <w:t>uppr des trucs inutiles :</w:t>
+      </w:r>
+    </w:p>
+    <w:p>
+      <w:pPr>
+        <w:spacing w:before="100" w:beforeAutospacing="1" w:after="100" w:afterAutospacing="1" w:line="240" w:lineRule="auto"/>
+        <w:rPr>
+          <w:rFonts w:ascii="Times New Roman" w:eastAsia="Times New Roman" w:hAnsi="Times New Roman" w:cs="Times New Roman"/>
+          <w:kern w:val="0"/>
+          <w:sz w:val="24"/>
+          <w:szCs w:val="24"/>
+          <w:lang w:eastAsia="fr-FR"/>
+          <w14:ligatures w14:val="none"/>
+        </w:rPr>
+      </w:pPr>
+      <w:proofErr w:type="spellStart"/>
+      <w:proofErr w:type="gramStart"/>
+      <w:r>
+        <w:rPr>
+          <w:rFonts w:ascii="Times New Roman" w:eastAsia="Times New Roman" w:hAnsi="Times New Roman" w:cs="Times New Roman"/>
+          <w:kern w:val="0"/>
+          <w:sz w:val="24"/>
+          <w:szCs w:val="24"/>
+          <w:lang w:eastAsia="fr-FR"/>
+          <w14:ligatures w14:val="none"/>
+        </w:rPr>
+        <w:t>rm</w:t>
+      </w:r>
+      <w:proofErr w:type="spellEnd"/>
+      <w:proofErr w:type="gramEnd"/>
+      <w:r>
+        <w:rPr>
+          <w:rFonts w:ascii="Times New Roman" w:eastAsia="Times New Roman" w:hAnsi="Times New Roman" w:cs="Times New Roman"/>
+          <w:kern w:val="0"/>
+          <w:sz w:val="24"/>
+          <w:szCs w:val="24"/>
+          <w:lang w:eastAsia="fr-FR"/>
+          <w14:ligatures w14:val="none"/>
+        </w:rPr>
+        <w:t xml:space="preserve"> -</w:t>
+      </w:r>
+      <w:proofErr w:type="spellStart"/>
+      <w:r>
+        <w:rPr>
+          <w:rFonts w:ascii="Times New Roman" w:eastAsia="Times New Roman" w:hAnsi="Times New Roman" w:cs="Times New Roman"/>
+          <w:kern w:val="0"/>
+          <w:sz w:val="24"/>
+          <w:szCs w:val="24"/>
+          <w:lang w:eastAsia="fr-FR"/>
+          <w14:ligatures w14:val="none"/>
+        </w:rPr>
+        <w:t>rf</w:t>
+      </w:r>
+      <w:proofErr w:type="spellEnd"/>
+      <w:r>
+        <w:rPr>
+          <w:rFonts w:ascii="Times New Roman" w:eastAsia="Times New Roman" w:hAnsi="Times New Roman" w:cs="Times New Roman"/>
+          <w:kern w:val="0"/>
+          <w:sz w:val="24"/>
+          <w:szCs w:val="24"/>
+          <w:lang w:eastAsia="fr-FR"/>
+          <w14:ligatures w14:val="none"/>
+        </w:rPr>
+        <w:t xml:space="preserve"> defaults files </w:t>
+      </w:r>
+      <w:proofErr w:type="spellStart"/>
+      <w:r>
+        <w:rPr>
+          <w:rFonts w:ascii="Times New Roman" w:eastAsia="Times New Roman" w:hAnsi="Times New Roman" w:cs="Times New Roman"/>
+          <w:kern w:val="0"/>
+          <w:sz w:val="24"/>
+          <w:szCs w:val="24"/>
+          <w:lang w:eastAsia="fr-FR"/>
+          <w14:ligatures w14:val="none"/>
+        </w:rPr>
+        <w:t>meta</w:t>
+      </w:r>
+      <w:proofErr w:type="spellEnd"/>
+      <w:r>
+        <w:rPr>
+          <w:rFonts w:ascii="Times New Roman" w:eastAsia="Times New Roman" w:hAnsi="Times New Roman" w:cs="Times New Roman"/>
+          <w:kern w:val="0"/>
+          <w:sz w:val="24"/>
+          <w:szCs w:val="24"/>
+          <w:lang w:eastAsia="fr-FR"/>
+          <w14:ligatures w14:val="none"/>
+        </w:rPr>
+        <w:t xml:space="preserve"> </w:t>
+      </w:r>
+      <w:proofErr w:type="spellStart"/>
+      <w:r>
+        <w:rPr>
+          <w:rFonts w:ascii="Times New Roman" w:eastAsia="Times New Roman" w:hAnsi="Times New Roman" w:cs="Times New Roman"/>
+          <w:kern w:val="0"/>
+          <w:sz w:val="24"/>
+          <w:szCs w:val="24"/>
+          <w:lang w:eastAsia="fr-FR"/>
+          <w14:ligatures w14:val="none"/>
+        </w:rPr>
+        <w:t>template</w:t>
+      </w:r>
+      <w:proofErr w:type="spellEnd"/>
+      <w:r>
+        <w:rPr>
+          <w:rFonts w:ascii="Times New Roman" w:eastAsia="Times New Roman" w:hAnsi="Times New Roman" w:cs="Times New Roman"/>
+          <w:kern w:val="0"/>
+          <w:sz w:val="24"/>
+          <w:szCs w:val="24"/>
+          <w:lang w:eastAsia="fr-FR"/>
+          <w14:ligatures w14:val="none"/>
+        </w:rPr>
+        <w:t xml:space="preserve"> vars</w:t>
+      </w:r>
+    </w:p>
+    <w:p>
+      <w:pPr>
+        <w:spacing w:before="100" w:beforeAutospacing="1" w:after="100" w:afterAutospacing="1" w:line="240" w:lineRule="auto"/>
+        <w:rPr>
+          <w:rFonts w:ascii="Times New Roman" w:eastAsia="Times New Roman" w:hAnsi="Times New Roman" w:cs="Times New Roman"/>
+          <w:kern w:val="0"/>
+          <w:sz w:val="24"/>
+          <w:szCs w:val="24"/>
+          <w:lang w:eastAsia="fr-FR"/>
+          <w14:ligatures w14:val="none"/>
+        </w:rPr>
+      </w:pPr>
     </w:p>
     <w:sectPr>
       <w:pgSz w:w="11906" w:h="16838"/>
@@ -21404,6 +23683,11 @@
       <w:shd w:val="clear" w:color="auto" w:fill="E1DFDD"/>
     </w:rPr>
   </w:style>
+  <w:style w:type="character" w:customStyle="1" w:styleId="w">
+    <w:name w:val="w"/>
+    <w:basedOn w:val="Policepardfaut"/>
+    <w:rsid w:val="007536BD"/>
+  </w:style>
 </w:styles>
 </file>
 

</xml_diff>